<commit_message>
Perubahan dokumentasi karena perubahan tampilan
</commit_message>
<xml_diff>
--- a/documentation/dokumentasi-user.docx
+++ b/documentation/dokumentasi-user.docx
@@ -280,7 +280,7 @@
                                           <w:sz w:val="72"/>
                                           <w:szCs w:val="72"/>
                                         </w:rPr>
-                                        <w:t>Panduan User Laundry Kite</w:t>
+                                        <w:t xml:space="preserve">Panduan User </w:t>
                                       </w:r>
                                     </w:p>
                                   </w:sdtContent>
@@ -429,7 +429,7 @@
                                     <w:sz w:val="72"/>
                                     <w:szCs w:val="72"/>
                                   </w:rPr>
-                                  <w:t>Panduan User Laundry Kite</w:t>
+                                  <w:t xml:space="preserve">Panduan User </w:t>
                                 </w:r>
                               </w:p>
                             </w:sdtContent>
@@ -1912,6 +1912,46 @@
           </w14:textOutline>
         </w:rPr>
       </w:pPr>
+      <w:r>
+        <w:rPr>
+          <w:noProof/>
+        </w:rPr>
+        <w:drawing>
+          <wp:inline distT="0" distB="0" distL="0" distR="0" wp14:anchorId="154B5F42" wp14:editId="07923535">
+            <wp:extent cx="5514975" cy="4914900"/>
+            <wp:effectExtent l="0" t="0" r="9525" b="0"/>
+            <wp:docPr id="1806187107" name="Picture 1"/>
+            <wp:cNvGraphicFramePr>
+              <a:graphicFrameLocks xmlns:a="http://schemas.openxmlformats.org/drawingml/2006/main" noChangeAspect="1"/>
+            </wp:cNvGraphicFramePr>
+            <a:graphic xmlns:a="http://schemas.openxmlformats.org/drawingml/2006/main">
+              <a:graphicData uri="http://schemas.openxmlformats.org/drawingml/2006/picture">
+                <pic:pic xmlns:pic="http://schemas.openxmlformats.org/drawingml/2006/picture">
+                  <pic:nvPicPr>
+                    <pic:cNvPr id="1806187107" name=""/>
+                    <pic:cNvPicPr/>
+                  </pic:nvPicPr>
+                  <pic:blipFill>
+                    <a:blip r:embed="rId18"/>
+                    <a:stretch>
+                      <a:fillRect/>
+                    </a:stretch>
+                  </pic:blipFill>
+                  <pic:spPr>
+                    <a:xfrm>
+                      <a:off x="0" y="0"/>
+                      <a:ext cx="5514975" cy="4914900"/>
+                    </a:xfrm>
+                    <a:prstGeom prst="rect">
+                      <a:avLst/>
+                    </a:prstGeom>
+                  </pic:spPr>
+                </pic:pic>
+              </a:graphicData>
+            </a:graphic>
+          </wp:inline>
+        </w:drawing>
+      </w:r>
     </w:p>
     <w:p>
       <w:pPr>
@@ -1954,57 +1994,6 @@
           </w14:textOutline>
         </w:rPr>
       </w:pPr>
-      <w:r>
-        <w:rPr>
-          <w:rFonts w:ascii="Times New Roman" w:hAnsi="Times New Roman" w:cs="Times New Roman"/>
-          <w:noProof/>
-          <w:color w:val="000000" w:themeColor="text1"/>
-          <w:sz w:val="24"/>
-          <w:szCs w:val="24"/>
-          <w:lang w:val="en-US"/>
-        </w:rPr>
-        <w:drawing>
-          <wp:inline distT="0" distB="0" distL="0" distR="0" wp14:anchorId="4ABE9575" wp14:editId="44404EC1">
-            <wp:extent cx="5731510" cy="3790315"/>
-            <wp:effectExtent l="0" t="0" r="2540" b="635"/>
-            <wp:docPr id="657511960" name="Picture 7"/>
-            <wp:cNvGraphicFramePr>
-              <a:graphicFrameLocks xmlns:a="http://schemas.openxmlformats.org/drawingml/2006/main" noChangeAspect="1"/>
-            </wp:cNvGraphicFramePr>
-            <a:graphic xmlns:a="http://schemas.openxmlformats.org/drawingml/2006/main">
-              <a:graphicData uri="http://schemas.openxmlformats.org/drawingml/2006/picture">
-                <pic:pic xmlns:pic="http://schemas.openxmlformats.org/drawingml/2006/picture">
-                  <pic:nvPicPr>
-                    <pic:cNvPr id="657511960" name="Picture 657511960"/>
-                    <pic:cNvPicPr/>
-                  </pic:nvPicPr>
-                  <pic:blipFill>
-                    <a:blip r:embed="rId18">
-                      <a:extLst>
-                        <a:ext uri="{28A0092B-C50C-407E-A947-70E740481C1C}">
-                          <a14:useLocalDpi xmlns:a14="http://schemas.microsoft.com/office/drawing/2010/main" val="0"/>
-                        </a:ext>
-                      </a:extLst>
-                    </a:blip>
-                    <a:stretch>
-                      <a:fillRect/>
-                    </a:stretch>
-                  </pic:blipFill>
-                  <pic:spPr>
-                    <a:xfrm>
-                      <a:off x="0" y="0"/>
-                      <a:ext cx="5731510" cy="3790315"/>
-                    </a:xfrm>
-                    <a:prstGeom prst="rect">
-                      <a:avLst/>
-                    </a:prstGeom>
-                  </pic:spPr>
-                </pic:pic>
-              </a:graphicData>
-            </a:graphic>
-          </wp:inline>
-        </w:drawing>
-      </w:r>
     </w:p>
     <w:p>
       <w:pPr>
@@ -2100,7 +2089,6 @@
         <w:rPr>
           <w:lang w:val="sv-SE"/>
         </w:rPr>
-        <w:lastRenderedPageBreak/>
         <w:t>2.</w:t>
       </w:r>
       <w:r>
@@ -2349,17 +2337,8 @@
           <w:szCs w:val="28"/>
           <w:lang w:val="sv-SE"/>
         </w:rPr>
-        <w:lastRenderedPageBreak/>
         <w:t>Tata cara delete pesanan pada user</w:t>
       </w:r>
-    </w:p>
-    <w:p>
-      <w:pPr>
-        <w:rPr>
-          <w:rFonts w:ascii="Times New Roman" w:hAnsi="Times New Roman" w:cs="Times New Roman"/>
-          <w:lang w:val="sv-SE"/>
-        </w:rPr>
-      </w:pPr>
     </w:p>
     <w:p>
       <w:pPr>
@@ -2666,7 +2645,6 @@
           <w:szCs w:val="28"/>
           <w:lang w:val="sv-SE"/>
         </w:rPr>
-        <w:lastRenderedPageBreak/>
         <w:t>Tata cara logout pada user</w:t>
       </w:r>
     </w:p>

</xml_diff>

<commit_message>
pembuatan daftar isi pada panduan user
</commit_message>
<xml_diff>
--- a/documentation/dokumentasi-user.docx
+++ b/documentation/dokumentasi-user.docx
@@ -4,6 +4,9 @@
   <w:body>
     <w:sdt>
       <w:sdtPr>
+        <w:rPr>
+          <w:rFonts w:ascii="Times New Roman" w:hAnsi="Times New Roman" w:cs="Times New Roman"/>
+        </w:rPr>
         <w:id w:val="621117432"/>
         <w:docPartObj>
           <w:docPartGallery w:val="Cover Pages"/>
@@ -21,8 +24,14 @@
       </w:sdtEndPr>
       <w:sdtContent>
         <w:p>
+          <w:pPr>
+            <w:rPr>
+              <w:rFonts w:ascii="Times New Roman" w:hAnsi="Times New Roman" w:cs="Times New Roman"/>
+            </w:rPr>
+          </w:pPr>
           <w:r>
             <w:rPr>
+              <w:rFonts w:ascii="Times New Roman" w:hAnsi="Times New Roman" w:cs="Times New Roman"/>
               <w:noProof/>
             </w:rPr>
             <mc:AlternateContent>
@@ -448,6 +457,7 @@
           <w:pPr>
             <w:spacing w:after="0" w:line="240" w:lineRule="auto"/>
             <w:rPr>
+              <w:rFonts w:ascii="Times New Roman" w:hAnsi="Times New Roman" w:cs="Times New Roman"/>
               <w:b/>
               <w:bCs/>
               <w:sz w:val="32"/>
@@ -457,6 +467,7 @@
           </w:pPr>
           <w:r>
             <w:rPr>
+              <w:rFonts w:ascii="Times New Roman" w:hAnsi="Times New Roman" w:cs="Times New Roman"/>
               <w:b/>
               <w:bCs/>
               <w:sz w:val="32"/>
@@ -470,8 +481,785 @@
     </w:sdt>
     <w:p>
       <w:pPr>
+        <w:pStyle w:val="Heading2"/>
         <w:jc w:val="center"/>
         <w:rPr>
+          <w:rFonts w:ascii="Times New Roman" w:hAnsi="Times New Roman" w:cs="Times New Roman"/>
+          <w:lang w:val="sv-SE"/>
+        </w:rPr>
+      </w:pPr>
+      <w:bookmarkStart w:id="0" w:name="_Toc140591760"/>
+      <w:r>
+        <w:rPr>
+          <w:rFonts w:ascii="Times New Roman" w:hAnsi="Times New Roman" w:cs="Times New Roman"/>
+          <w:lang w:val="sv-SE"/>
+        </w:rPr>
+        <w:lastRenderedPageBreak/>
+        <w:t>Daftar Isi</w:t>
+      </w:r>
+      <w:bookmarkEnd w:id="0"/>
+    </w:p>
+    <w:sdt>
+      <w:sdtPr>
+        <w:rPr>
+          <w:rFonts w:ascii="Times New Roman" w:hAnsi="Times New Roman" w:cs="Times New Roman"/>
+        </w:rPr>
+        <w:id w:val="1904870619"/>
+        <w:docPartObj>
+          <w:docPartGallery w:val="Table of Contents"/>
+          <w:docPartUnique/>
+        </w:docPartObj>
+      </w:sdtPr>
+      <w:sdtEndPr>
+        <w:rPr>
+          <w:rFonts w:eastAsiaTheme="minorHAnsi"/>
+          <w:b/>
+          <w:bCs/>
+          <w:color w:val="auto"/>
+          <w:sz w:val="22"/>
+          <w:szCs w:val="22"/>
+          <w:lang w:eastAsia="en-US"/>
+        </w:rPr>
+      </w:sdtEndPr>
+      <w:sdtContent>
+        <w:p>
+          <w:pPr>
+            <w:pStyle w:val="TOCHeading"/>
+            <w:rPr>
+              <w:rFonts w:ascii="Times New Roman" w:hAnsi="Times New Roman" w:cs="Times New Roman"/>
+              <w:sz w:val="36"/>
+              <w:szCs w:val="36"/>
+            </w:rPr>
+          </w:pPr>
+        </w:p>
+        <w:p>
+          <w:pPr>
+            <w:pStyle w:val="TOC2"/>
+            <w:tabs>
+              <w:tab w:val="right" w:leader="dot" w:pos="9016"/>
+            </w:tabs>
+            <w:rPr>
+              <w:rFonts w:ascii="Times New Roman" w:hAnsi="Times New Roman" w:cs="Times New Roman"/>
+              <w:noProof/>
+              <w:sz w:val="24"/>
+              <w:szCs w:val="24"/>
+            </w:rPr>
+          </w:pPr>
+          <w:r>
+            <w:rPr>
+              <w:rFonts w:ascii="Times New Roman" w:hAnsi="Times New Roman" w:cs="Times New Roman"/>
+              <w:sz w:val="24"/>
+              <w:szCs w:val="24"/>
+            </w:rPr>
+            <w:fldChar w:fldCharType="begin"/>
+          </w:r>
+          <w:r>
+            <w:rPr>
+              <w:rFonts w:ascii="Times New Roman" w:hAnsi="Times New Roman" w:cs="Times New Roman"/>
+              <w:sz w:val="24"/>
+              <w:szCs w:val="24"/>
+            </w:rPr>
+            <w:instrText xml:space="preserve"> TOC \o "1-3" \h \z \u </w:instrText>
+          </w:r>
+          <w:r>
+            <w:rPr>
+              <w:rFonts w:ascii="Times New Roman" w:hAnsi="Times New Roman" w:cs="Times New Roman"/>
+              <w:sz w:val="24"/>
+              <w:szCs w:val="24"/>
+            </w:rPr>
+            <w:fldChar w:fldCharType="separate"/>
+          </w:r>
+          <w:hyperlink w:anchor="_Toc140591760" w:history="1">
+            <w:r>
+              <w:rPr>
+                <w:rStyle w:val="Hyperlink"/>
+                <w:rFonts w:ascii="Times New Roman" w:hAnsi="Times New Roman" w:cs="Times New Roman"/>
+                <w:noProof/>
+                <w:sz w:val="24"/>
+                <w:szCs w:val="24"/>
+                <w:lang w:val="sv-SE"/>
+              </w:rPr>
+              <w:t>Daftar Isi</w:t>
+            </w:r>
+            <w:r>
+              <w:rPr>
+                <w:rFonts w:ascii="Times New Roman" w:hAnsi="Times New Roman" w:cs="Times New Roman"/>
+                <w:noProof/>
+                <w:webHidden/>
+                <w:sz w:val="24"/>
+                <w:szCs w:val="24"/>
+              </w:rPr>
+              <w:tab/>
+            </w:r>
+            <w:r>
+              <w:rPr>
+                <w:rFonts w:ascii="Times New Roman" w:hAnsi="Times New Roman" w:cs="Times New Roman"/>
+                <w:noProof/>
+                <w:webHidden/>
+                <w:sz w:val="24"/>
+                <w:szCs w:val="24"/>
+              </w:rPr>
+              <w:fldChar w:fldCharType="begin"/>
+            </w:r>
+            <w:r>
+              <w:rPr>
+                <w:rFonts w:ascii="Times New Roman" w:hAnsi="Times New Roman" w:cs="Times New Roman"/>
+                <w:noProof/>
+                <w:webHidden/>
+                <w:sz w:val="24"/>
+                <w:szCs w:val="24"/>
+              </w:rPr>
+              <w:instrText xml:space="preserve"> PAGEREF _Toc140591760 \h </w:instrText>
+            </w:r>
+            <w:r>
+              <w:rPr>
+                <w:rFonts w:ascii="Times New Roman" w:hAnsi="Times New Roman" w:cs="Times New Roman"/>
+                <w:noProof/>
+                <w:webHidden/>
+                <w:sz w:val="24"/>
+                <w:szCs w:val="24"/>
+              </w:rPr>
+            </w:r>
+            <w:r>
+              <w:rPr>
+                <w:rFonts w:ascii="Times New Roman" w:hAnsi="Times New Roman" w:cs="Times New Roman"/>
+                <w:noProof/>
+                <w:webHidden/>
+                <w:sz w:val="24"/>
+                <w:szCs w:val="24"/>
+              </w:rPr>
+              <w:fldChar w:fldCharType="separate"/>
+            </w:r>
+            <w:r>
+              <w:rPr>
+                <w:rFonts w:ascii="Times New Roman" w:hAnsi="Times New Roman" w:cs="Times New Roman"/>
+                <w:noProof/>
+                <w:webHidden/>
+                <w:sz w:val="24"/>
+                <w:szCs w:val="24"/>
+              </w:rPr>
+              <w:t>1</w:t>
+            </w:r>
+            <w:r>
+              <w:rPr>
+                <w:rFonts w:ascii="Times New Roman" w:hAnsi="Times New Roman" w:cs="Times New Roman"/>
+                <w:noProof/>
+                <w:webHidden/>
+                <w:sz w:val="24"/>
+                <w:szCs w:val="24"/>
+              </w:rPr>
+              <w:fldChar w:fldCharType="end"/>
+            </w:r>
+          </w:hyperlink>
+        </w:p>
+        <w:p>
+          <w:pPr>
+            <w:pStyle w:val="TOC2"/>
+            <w:tabs>
+              <w:tab w:val="right" w:leader="dot" w:pos="9016"/>
+            </w:tabs>
+            <w:rPr>
+              <w:rFonts w:ascii="Times New Roman" w:hAnsi="Times New Roman" w:cs="Times New Roman"/>
+              <w:noProof/>
+              <w:sz w:val="24"/>
+              <w:szCs w:val="24"/>
+            </w:rPr>
+          </w:pPr>
+          <w:hyperlink w:anchor="_Toc140591761" w:history="1">
+            <w:r>
+              <w:rPr>
+                <w:rStyle w:val="Hyperlink"/>
+                <w:rFonts w:ascii="Times New Roman" w:hAnsi="Times New Roman" w:cs="Times New Roman"/>
+                <w:noProof/>
+                <w:sz w:val="24"/>
+                <w:szCs w:val="24"/>
+                <w:lang w:val="sv-SE"/>
+              </w:rPr>
+              <w:t>Tata cara menambahkan/menjadi user baru</w:t>
+            </w:r>
+            <w:r>
+              <w:rPr>
+                <w:rFonts w:ascii="Times New Roman" w:hAnsi="Times New Roman" w:cs="Times New Roman"/>
+                <w:noProof/>
+                <w:webHidden/>
+                <w:sz w:val="24"/>
+                <w:szCs w:val="24"/>
+              </w:rPr>
+              <w:tab/>
+            </w:r>
+            <w:r>
+              <w:rPr>
+                <w:rFonts w:ascii="Times New Roman" w:hAnsi="Times New Roman" w:cs="Times New Roman"/>
+                <w:noProof/>
+                <w:webHidden/>
+                <w:sz w:val="24"/>
+                <w:szCs w:val="24"/>
+              </w:rPr>
+              <w:fldChar w:fldCharType="begin"/>
+            </w:r>
+            <w:r>
+              <w:rPr>
+                <w:rFonts w:ascii="Times New Roman" w:hAnsi="Times New Roman" w:cs="Times New Roman"/>
+                <w:noProof/>
+                <w:webHidden/>
+                <w:sz w:val="24"/>
+                <w:szCs w:val="24"/>
+              </w:rPr>
+              <w:instrText xml:space="preserve"> PAGEREF _Toc140591761 \h </w:instrText>
+            </w:r>
+            <w:r>
+              <w:rPr>
+                <w:rFonts w:ascii="Times New Roman" w:hAnsi="Times New Roman" w:cs="Times New Roman"/>
+                <w:noProof/>
+                <w:webHidden/>
+                <w:sz w:val="24"/>
+                <w:szCs w:val="24"/>
+              </w:rPr>
+            </w:r>
+            <w:r>
+              <w:rPr>
+                <w:rFonts w:ascii="Times New Roman" w:hAnsi="Times New Roman" w:cs="Times New Roman"/>
+                <w:noProof/>
+                <w:webHidden/>
+                <w:sz w:val="24"/>
+                <w:szCs w:val="24"/>
+              </w:rPr>
+              <w:fldChar w:fldCharType="separate"/>
+            </w:r>
+            <w:r>
+              <w:rPr>
+                <w:rFonts w:ascii="Times New Roman" w:hAnsi="Times New Roman" w:cs="Times New Roman"/>
+                <w:noProof/>
+                <w:webHidden/>
+                <w:sz w:val="24"/>
+                <w:szCs w:val="24"/>
+              </w:rPr>
+              <w:t>1</w:t>
+            </w:r>
+            <w:r>
+              <w:rPr>
+                <w:rFonts w:ascii="Times New Roman" w:hAnsi="Times New Roman" w:cs="Times New Roman"/>
+                <w:noProof/>
+                <w:webHidden/>
+                <w:sz w:val="24"/>
+                <w:szCs w:val="24"/>
+              </w:rPr>
+              <w:fldChar w:fldCharType="end"/>
+            </w:r>
+          </w:hyperlink>
+        </w:p>
+        <w:p>
+          <w:pPr>
+            <w:pStyle w:val="TOC2"/>
+            <w:tabs>
+              <w:tab w:val="right" w:leader="dot" w:pos="9016"/>
+            </w:tabs>
+            <w:rPr>
+              <w:rFonts w:ascii="Times New Roman" w:hAnsi="Times New Roman" w:cs="Times New Roman"/>
+              <w:noProof/>
+              <w:sz w:val="24"/>
+              <w:szCs w:val="24"/>
+            </w:rPr>
+          </w:pPr>
+          <w:hyperlink w:anchor="_Toc140591762" w:history="1">
+            <w:r>
+              <w:rPr>
+                <w:rStyle w:val="Hyperlink"/>
+                <w:rFonts w:ascii="Times New Roman" w:hAnsi="Times New Roman" w:cs="Times New Roman"/>
+                <w:noProof/>
+                <w:sz w:val="24"/>
+                <w:szCs w:val="24"/>
+                <w:lang w:val="en-US"/>
+              </w:rPr>
+              <w:t>Tata cara mengubah Profil user</w:t>
+            </w:r>
+            <w:r>
+              <w:rPr>
+                <w:rFonts w:ascii="Times New Roman" w:hAnsi="Times New Roman" w:cs="Times New Roman"/>
+                <w:noProof/>
+                <w:webHidden/>
+                <w:sz w:val="24"/>
+                <w:szCs w:val="24"/>
+              </w:rPr>
+              <w:tab/>
+            </w:r>
+            <w:r>
+              <w:rPr>
+                <w:rFonts w:ascii="Times New Roman" w:hAnsi="Times New Roman" w:cs="Times New Roman"/>
+                <w:noProof/>
+                <w:webHidden/>
+                <w:sz w:val="24"/>
+                <w:szCs w:val="24"/>
+              </w:rPr>
+              <w:fldChar w:fldCharType="begin"/>
+            </w:r>
+            <w:r>
+              <w:rPr>
+                <w:rFonts w:ascii="Times New Roman" w:hAnsi="Times New Roman" w:cs="Times New Roman"/>
+                <w:noProof/>
+                <w:webHidden/>
+                <w:sz w:val="24"/>
+                <w:szCs w:val="24"/>
+              </w:rPr>
+              <w:instrText xml:space="preserve"> PAGEREF _Toc140591762 \h </w:instrText>
+            </w:r>
+            <w:r>
+              <w:rPr>
+                <w:rFonts w:ascii="Times New Roman" w:hAnsi="Times New Roman" w:cs="Times New Roman"/>
+                <w:noProof/>
+                <w:webHidden/>
+                <w:sz w:val="24"/>
+                <w:szCs w:val="24"/>
+              </w:rPr>
+            </w:r>
+            <w:r>
+              <w:rPr>
+                <w:rFonts w:ascii="Times New Roman" w:hAnsi="Times New Roman" w:cs="Times New Roman"/>
+                <w:noProof/>
+                <w:webHidden/>
+                <w:sz w:val="24"/>
+                <w:szCs w:val="24"/>
+              </w:rPr>
+              <w:fldChar w:fldCharType="separate"/>
+            </w:r>
+            <w:r>
+              <w:rPr>
+                <w:rFonts w:ascii="Times New Roman" w:hAnsi="Times New Roman" w:cs="Times New Roman"/>
+                <w:noProof/>
+                <w:webHidden/>
+                <w:sz w:val="24"/>
+                <w:szCs w:val="24"/>
+              </w:rPr>
+              <w:t>3</w:t>
+            </w:r>
+            <w:r>
+              <w:rPr>
+                <w:rFonts w:ascii="Times New Roman" w:hAnsi="Times New Roman" w:cs="Times New Roman"/>
+                <w:noProof/>
+                <w:webHidden/>
+                <w:sz w:val="24"/>
+                <w:szCs w:val="24"/>
+              </w:rPr>
+              <w:fldChar w:fldCharType="end"/>
+            </w:r>
+          </w:hyperlink>
+        </w:p>
+        <w:p>
+          <w:pPr>
+            <w:pStyle w:val="TOC2"/>
+            <w:tabs>
+              <w:tab w:val="right" w:leader="dot" w:pos="9016"/>
+            </w:tabs>
+            <w:rPr>
+              <w:rFonts w:ascii="Times New Roman" w:hAnsi="Times New Roman" w:cs="Times New Roman"/>
+              <w:noProof/>
+              <w:sz w:val="24"/>
+              <w:szCs w:val="24"/>
+            </w:rPr>
+          </w:pPr>
+          <w:hyperlink w:anchor="_Toc140591763" w:history="1">
+            <w:r>
+              <w:rPr>
+                <w:rStyle w:val="Hyperlink"/>
+                <w:rFonts w:ascii="Times New Roman" w:hAnsi="Times New Roman" w:cs="Times New Roman"/>
+                <w:noProof/>
+                <w:sz w:val="24"/>
+                <w:szCs w:val="24"/>
+                <w:lang w:val="sv-SE"/>
+              </w:rPr>
+              <w:t>Tata cara untuk pesanan pada user</w:t>
+            </w:r>
+            <w:r>
+              <w:rPr>
+                <w:rFonts w:ascii="Times New Roman" w:hAnsi="Times New Roman" w:cs="Times New Roman"/>
+                <w:noProof/>
+                <w:webHidden/>
+                <w:sz w:val="24"/>
+                <w:szCs w:val="24"/>
+              </w:rPr>
+              <w:tab/>
+            </w:r>
+            <w:r>
+              <w:rPr>
+                <w:rFonts w:ascii="Times New Roman" w:hAnsi="Times New Roman" w:cs="Times New Roman"/>
+                <w:noProof/>
+                <w:webHidden/>
+                <w:sz w:val="24"/>
+                <w:szCs w:val="24"/>
+              </w:rPr>
+              <w:fldChar w:fldCharType="begin"/>
+            </w:r>
+            <w:r>
+              <w:rPr>
+                <w:rFonts w:ascii="Times New Roman" w:hAnsi="Times New Roman" w:cs="Times New Roman"/>
+                <w:noProof/>
+                <w:webHidden/>
+                <w:sz w:val="24"/>
+                <w:szCs w:val="24"/>
+              </w:rPr>
+              <w:instrText xml:space="preserve"> PAGEREF _Toc140591763 \h </w:instrText>
+            </w:r>
+            <w:r>
+              <w:rPr>
+                <w:rFonts w:ascii="Times New Roman" w:hAnsi="Times New Roman" w:cs="Times New Roman"/>
+                <w:noProof/>
+                <w:webHidden/>
+                <w:sz w:val="24"/>
+                <w:szCs w:val="24"/>
+              </w:rPr>
+            </w:r>
+            <w:r>
+              <w:rPr>
+                <w:rFonts w:ascii="Times New Roman" w:hAnsi="Times New Roman" w:cs="Times New Roman"/>
+                <w:noProof/>
+                <w:webHidden/>
+                <w:sz w:val="24"/>
+                <w:szCs w:val="24"/>
+              </w:rPr>
+              <w:fldChar w:fldCharType="separate"/>
+            </w:r>
+            <w:r>
+              <w:rPr>
+                <w:rFonts w:ascii="Times New Roman" w:hAnsi="Times New Roman" w:cs="Times New Roman"/>
+                <w:noProof/>
+                <w:webHidden/>
+                <w:sz w:val="24"/>
+                <w:szCs w:val="24"/>
+              </w:rPr>
+              <w:t>3</w:t>
+            </w:r>
+            <w:r>
+              <w:rPr>
+                <w:rFonts w:ascii="Times New Roman" w:hAnsi="Times New Roman" w:cs="Times New Roman"/>
+                <w:noProof/>
+                <w:webHidden/>
+                <w:sz w:val="24"/>
+                <w:szCs w:val="24"/>
+              </w:rPr>
+              <w:fldChar w:fldCharType="end"/>
+            </w:r>
+          </w:hyperlink>
+        </w:p>
+        <w:p>
+          <w:pPr>
+            <w:pStyle w:val="TOC2"/>
+            <w:tabs>
+              <w:tab w:val="right" w:leader="dot" w:pos="9016"/>
+            </w:tabs>
+            <w:rPr>
+              <w:rFonts w:ascii="Times New Roman" w:hAnsi="Times New Roman" w:cs="Times New Roman"/>
+              <w:noProof/>
+              <w:sz w:val="24"/>
+              <w:szCs w:val="24"/>
+            </w:rPr>
+          </w:pPr>
+          <w:hyperlink w:anchor="_Toc140591764" w:history="1">
+            <w:r>
+              <w:rPr>
+                <w:rStyle w:val="Hyperlink"/>
+                <w:rFonts w:ascii="Times New Roman" w:hAnsi="Times New Roman" w:cs="Times New Roman"/>
+                <w:noProof/>
+                <w:sz w:val="24"/>
+                <w:szCs w:val="24"/>
+                <w:lang w:val="sv-SE"/>
+              </w:rPr>
+              <w:t>Tata cara edit dan delete pesanan pada user</w:t>
+            </w:r>
+            <w:r>
+              <w:rPr>
+                <w:rFonts w:ascii="Times New Roman" w:hAnsi="Times New Roman" w:cs="Times New Roman"/>
+                <w:noProof/>
+                <w:webHidden/>
+                <w:sz w:val="24"/>
+                <w:szCs w:val="24"/>
+              </w:rPr>
+              <w:tab/>
+            </w:r>
+            <w:r>
+              <w:rPr>
+                <w:rFonts w:ascii="Times New Roman" w:hAnsi="Times New Roman" w:cs="Times New Roman"/>
+                <w:noProof/>
+                <w:webHidden/>
+                <w:sz w:val="24"/>
+                <w:szCs w:val="24"/>
+              </w:rPr>
+              <w:fldChar w:fldCharType="begin"/>
+            </w:r>
+            <w:r>
+              <w:rPr>
+                <w:rFonts w:ascii="Times New Roman" w:hAnsi="Times New Roman" w:cs="Times New Roman"/>
+                <w:noProof/>
+                <w:webHidden/>
+                <w:sz w:val="24"/>
+                <w:szCs w:val="24"/>
+              </w:rPr>
+              <w:instrText xml:space="preserve"> PAGEREF _Toc140591764 \h </w:instrText>
+            </w:r>
+            <w:r>
+              <w:rPr>
+                <w:rFonts w:ascii="Times New Roman" w:hAnsi="Times New Roman" w:cs="Times New Roman"/>
+                <w:noProof/>
+                <w:webHidden/>
+                <w:sz w:val="24"/>
+                <w:szCs w:val="24"/>
+              </w:rPr>
+            </w:r>
+            <w:r>
+              <w:rPr>
+                <w:rFonts w:ascii="Times New Roman" w:hAnsi="Times New Roman" w:cs="Times New Roman"/>
+                <w:noProof/>
+                <w:webHidden/>
+                <w:sz w:val="24"/>
+                <w:szCs w:val="24"/>
+              </w:rPr>
+              <w:fldChar w:fldCharType="separate"/>
+            </w:r>
+            <w:r>
+              <w:rPr>
+                <w:rFonts w:ascii="Times New Roman" w:hAnsi="Times New Roman" w:cs="Times New Roman"/>
+                <w:noProof/>
+                <w:webHidden/>
+                <w:sz w:val="24"/>
+                <w:szCs w:val="24"/>
+              </w:rPr>
+              <w:t>7</w:t>
+            </w:r>
+            <w:r>
+              <w:rPr>
+                <w:rFonts w:ascii="Times New Roman" w:hAnsi="Times New Roman" w:cs="Times New Roman"/>
+                <w:noProof/>
+                <w:webHidden/>
+                <w:sz w:val="24"/>
+                <w:szCs w:val="24"/>
+              </w:rPr>
+              <w:fldChar w:fldCharType="end"/>
+            </w:r>
+          </w:hyperlink>
+        </w:p>
+        <w:p>
+          <w:pPr>
+            <w:pStyle w:val="TOC2"/>
+            <w:tabs>
+              <w:tab w:val="right" w:leader="dot" w:pos="9016"/>
+            </w:tabs>
+            <w:rPr>
+              <w:rFonts w:ascii="Times New Roman" w:hAnsi="Times New Roman" w:cs="Times New Roman"/>
+              <w:noProof/>
+              <w:sz w:val="24"/>
+              <w:szCs w:val="24"/>
+            </w:rPr>
+          </w:pPr>
+          <w:hyperlink w:anchor="_Toc140591765" w:history="1">
+            <w:r>
+              <w:rPr>
+                <w:rStyle w:val="Hyperlink"/>
+                <w:rFonts w:ascii="Times New Roman" w:hAnsi="Times New Roman" w:cs="Times New Roman"/>
+                <w:noProof/>
+                <w:sz w:val="24"/>
+                <w:szCs w:val="24"/>
+                <w:lang w:val="sv-SE"/>
+              </w:rPr>
+              <w:t>Tata cara delete pesanan pada user</w:t>
+            </w:r>
+            <w:r>
+              <w:rPr>
+                <w:rFonts w:ascii="Times New Roman" w:hAnsi="Times New Roman" w:cs="Times New Roman"/>
+                <w:noProof/>
+                <w:webHidden/>
+                <w:sz w:val="24"/>
+                <w:szCs w:val="24"/>
+              </w:rPr>
+              <w:tab/>
+            </w:r>
+            <w:r>
+              <w:rPr>
+                <w:rFonts w:ascii="Times New Roman" w:hAnsi="Times New Roman" w:cs="Times New Roman"/>
+                <w:noProof/>
+                <w:webHidden/>
+                <w:sz w:val="24"/>
+                <w:szCs w:val="24"/>
+              </w:rPr>
+              <w:fldChar w:fldCharType="begin"/>
+            </w:r>
+            <w:r>
+              <w:rPr>
+                <w:rFonts w:ascii="Times New Roman" w:hAnsi="Times New Roman" w:cs="Times New Roman"/>
+                <w:noProof/>
+                <w:webHidden/>
+                <w:sz w:val="24"/>
+                <w:szCs w:val="24"/>
+              </w:rPr>
+              <w:instrText xml:space="preserve"> PAGEREF _Toc140591765 \h </w:instrText>
+            </w:r>
+            <w:r>
+              <w:rPr>
+                <w:rFonts w:ascii="Times New Roman" w:hAnsi="Times New Roman" w:cs="Times New Roman"/>
+                <w:noProof/>
+                <w:webHidden/>
+                <w:sz w:val="24"/>
+                <w:szCs w:val="24"/>
+              </w:rPr>
+            </w:r>
+            <w:r>
+              <w:rPr>
+                <w:rFonts w:ascii="Times New Roman" w:hAnsi="Times New Roman" w:cs="Times New Roman"/>
+                <w:noProof/>
+                <w:webHidden/>
+                <w:sz w:val="24"/>
+                <w:szCs w:val="24"/>
+              </w:rPr>
+              <w:fldChar w:fldCharType="separate"/>
+            </w:r>
+            <w:r>
+              <w:rPr>
+                <w:rFonts w:ascii="Times New Roman" w:hAnsi="Times New Roman" w:cs="Times New Roman"/>
+                <w:noProof/>
+                <w:webHidden/>
+                <w:sz w:val="24"/>
+                <w:szCs w:val="24"/>
+              </w:rPr>
+              <w:t>9</w:t>
+            </w:r>
+            <w:r>
+              <w:rPr>
+                <w:rFonts w:ascii="Times New Roman" w:hAnsi="Times New Roman" w:cs="Times New Roman"/>
+                <w:noProof/>
+                <w:webHidden/>
+                <w:sz w:val="24"/>
+                <w:szCs w:val="24"/>
+              </w:rPr>
+              <w:fldChar w:fldCharType="end"/>
+            </w:r>
+          </w:hyperlink>
+        </w:p>
+        <w:p>
+          <w:pPr>
+            <w:pStyle w:val="TOC2"/>
+            <w:tabs>
+              <w:tab w:val="right" w:leader="dot" w:pos="9016"/>
+            </w:tabs>
+            <w:rPr>
+              <w:rFonts w:ascii="Times New Roman" w:hAnsi="Times New Roman" w:cs="Times New Roman"/>
+              <w:noProof/>
+              <w:sz w:val="24"/>
+              <w:szCs w:val="24"/>
+            </w:rPr>
+          </w:pPr>
+          <w:hyperlink w:anchor="_Toc140591766" w:history="1">
+            <w:r>
+              <w:rPr>
+                <w:rStyle w:val="Hyperlink"/>
+                <w:rFonts w:ascii="Times New Roman" w:hAnsi="Times New Roman" w:cs="Times New Roman"/>
+                <w:noProof/>
+                <w:sz w:val="24"/>
+                <w:szCs w:val="24"/>
+                <w:lang w:val="sv-SE"/>
+              </w:rPr>
+              <w:t>Tata cara logout pada user</w:t>
+            </w:r>
+            <w:r>
+              <w:rPr>
+                <w:rFonts w:ascii="Times New Roman" w:hAnsi="Times New Roman" w:cs="Times New Roman"/>
+                <w:noProof/>
+                <w:webHidden/>
+                <w:sz w:val="24"/>
+                <w:szCs w:val="24"/>
+              </w:rPr>
+              <w:tab/>
+            </w:r>
+            <w:r>
+              <w:rPr>
+                <w:rFonts w:ascii="Times New Roman" w:hAnsi="Times New Roman" w:cs="Times New Roman"/>
+                <w:noProof/>
+                <w:webHidden/>
+                <w:sz w:val="24"/>
+                <w:szCs w:val="24"/>
+              </w:rPr>
+              <w:fldChar w:fldCharType="begin"/>
+            </w:r>
+            <w:r>
+              <w:rPr>
+                <w:rFonts w:ascii="Times New Roman" w:hAnsi="Times New Roman" w:cs="Times New Roman"/>
+                <w:noProof/>
+                <w:webHidden/>
+                <w:sz w:val="24"/>
+                <w:szCs w:val="24"/>
+              </w:rPr>
+              <w:instrText xml:space="preserve"> PAGEREF _Toc140591766 \h </w:instrText>
+            </w:r>
+            <w:r>
+              <w:rPr>
+                <w:rFonts w:ascii="Times New Roman" w:hAnsi="Times New Roman" w:cs="Times New Roman"/>
+                <w:noProof/>
+                <w:webHidden/>
+                <w:sz w:val="24"/>
+                <w:szCs w:val="24"/>
+              </w:rPr>
+            </w:r>
+            <w:r>
+              <w:rPr>
+                <w:rFonts w:ascii="Times New Roman" w:hAnsi="Times New Roman" w:cs="Times New Roman"/>
+                <w:noProof/>
+                <w:webHidden/>
+                <w:sz w:val="24"/>
+                <w:szCs w:val="24"/>
+              </w:rPr>
+              <w:fldChar w:fldCharType="separate"/>
+            </w:r>
+            <w:r>
+              <w:rPr>
+                <w:rFonts w:ascii="Times New Roman" w:hAnsi="Times New Roman" w:cs="Times New Roman"/>
+                <w:noProof/>
+                <w:webHidden/>
+                <w:sz w:val="24"/>
+                <w:szCs w:val="24"/>
+              </w:rPr>
+              <w:t>10</w:t>
+            </w:r>
+            <w:r>
+              <w:rPr>
+                <w:rFonts w:ascii="Times New Roman" w:hAnsi="Times New Roman" w:cs="Times New Roman"/>
+                <w:noProof/>
+                <w:webHidden/>
+                <w:sz w:val="24"/>
+                <w:szCs w:val="24"/>
+              </w:rPr>
+              <w:fldChar w:fldCharType="end"/>
+            </w:r>
+          </w:hyperlink>
+        </w:p>
+        <w:p>
+          <w:pPr>
+            <w:rPr>
+              <w:rFonts w:ascii="Times New Roman" w:hAnsi="Times New Roman" w:cs="Times New Roman"/>
+            </w:rPr>
+          </w:pPr>
+          <w:r>
+            <w:rPr>
+              <w:rFonts w:ascii="Times New Roman" w:hAnsi="Times New Roman" w:cs="Times New Roman"/>
+              <w:b/>
+              <w:bCs/>
+              <w:sz w:val="24"/>
+              <w:szCs w:val="24"/>
+            </w:rPr>
+            <w:fldChar w:fldCharType="end"/>
+          </w:r>
+        </w:p>
+      </w:sdtContent>
+    </w:sdt>
+    <w:p>
+      <w:pPr>
+        <w:rPr>
+          <w:rFonts w:ascii="Times New Roman" w:hAnsi="Times New Roman" w:cs="Times New Roman"/>
+          <w:lang w:val="sv-SE"/>
+        </w:rPr>
+      </w:pPr>
+    </w:p>
+    <w:p>
+      <w:pPr>
+        <w:jc w:val="center"/>
+        <w:rPr>
+          <w:rFonts w:ascii="Times New Roman" w:hAnsi="Times New Roman" w:cs="Times New Roman"/>
           <w:b/>
           <w:bCs/>
           <w:sz w:val="32"/>
@@ -481,12 +1269,37 @@
       </w:pPr>
       <w:r>
         <w:rPr>
+          <w:rFonts w:ascii="Times New Roman" w:hAnsi="Times New Roman" w:cs="Times New Roman"/>
           <w:b/>
           <w:bCs/>
           <w:sz w:val="32"/>
           <w:szCs w:val="32"/>
           <w:lang w:val="sv-SE"/>
         </w:rPr>
+        <w:br w:type="page"/>
+      </w:r>
+    </w:p>
+    <w:p>
+      <w:pPr>
+        <w:jc w:val="center"/>
+        <w:rPr>
+          <w:rFonts w:ascii="Times New Roman" w:hAnsi="Times New Roman" w:cs="Times New Roman"/>
+          <w:b/>
+          <w:bCs/>
+          <w:sz w:val="32"/>
+          <w:szCs w:val="32"/>
+          <w:lang w:val="sv-SE"/>
+        </w:rPr>
+      </w:pPr>
+      <w:r>
+        <w:rPr>
+          <w:rFonts w:ascii="Times New Roman" w:hAnsi="Times New Roman" w:cs="Times New Roman"/>
+          <w:b/>
+          <w:bCs/>
+          <w:sz w:val="32"/>
+          <w:szCs w:val="32"/>
+          <w:lang w:val="sv-SE"/>
+        </w:rPr>
         <w:lastRenderedPageBreak/>
         <w:t>Laundry Kite</w:t>
       </w:r>
@@ -503,26 +1316,28 @@
     </w:p>
     <w:p>
       <w:pPr>
-        <w:rPr>
-          <w:rFonts w:ascii="Times New Roman" w:hAnsi="Times New Roman" w:cs="Times New Roman"/>
-          <w:b/>
-          <w:bCs/>
-          <w:sz w:val="28"/>
-          <w:szCs w:val="28"/>
-          <w:lang w:val="sv-SE"/>
-        </w:rPr>
-      </w:pPr>
-      <w:r>
-        <w:rPr>
-          <w:rFonts w:ascii="Times New Roman" w:hAnsi="Times New Roman" w:cs="Times New Roman"/>
-          <w:b/>
-          <w:bCs/>
-          <w:sz w:val="28"/>
-          <w:szCs w:val="28"/>
+        <w:pStyle w:val="Heading2"/>
+        <w:rPr>
+          <w:rFonts w:ascii="Times New Roman" w:hAnsi="Times New Roman" w:cs="Times New Roman"/>
+          <w:lang w:val="sv-SE"/>
+        </w:rPr>
+      </w:pPr>
+      <w:bookmarkStart w:id="1" w:name="_Toc140591761"/>
+      <w:r>
+        <w:rPr>
+          <w:rFonts w:ascii="Times New Roman" w:hAnsi="Times New Roman" w:cs="Times New Roman"/>
           <w:lang w:val="sv-SE"/>
         </w:rPr>
         <w:t>Tata cara menambahkan/menjadi user baru</w:t>
       </w:r>
+      <w:bookmarkEnd w:id="1"/>
+    </w:p>
+    <w:p>
+      <w:pPr>
+        <w:rPr>
+          <w:lang w:val="sv-SE"/>
+        </w:rPr>
+      </w:pPr>
     </w:p>
     <w:p>
       <w:pPr>
@@ -532,11 +1347,13 @@
         </w:numPr>
         <w:jc w:val="center"/>
         <w:rPr>
-          <w:lang w:val="sv-SE"/>
-        </w:rPr>
-      </w:pPr>
-      <w:r>
-        <w:rPr>
+          <w:rFonts w:ascii="Times New Roman" w:hAnsi="Times New Roman" w:cs="Times New Roman"/>
+          <w:lang w:val="sv-SE"/>
+        </w:rPr>
+      </w:pPr>
+      <w:r>
+        <w:rPr>
+          <w:rFonts w:ascii="Times New Roman" w:hAnsi="Times New Roman" w:cs="Times New Roman"/>
           <w:lang w:val="sv-SE"/>
         </w:rPr>
         <w:t>Kanan pojok atas ada tertulis Daftar, klik daftar</w:t>
@@ -546,17 +1363,20 @@
       <w:pPr>
         <w:ind w:left="65"/>
         <w:rPr>
-          <w:lang w:val="en-US"/>
-        </w:rPr>
-      </w:pPr>
-      <w:r>
-        <w:rPr>
+          <w:rFonts w:ascii="Times New Roman" w:hAnsi="Times New Roman" w:cs="Times New Roman"/>
+          <w:lang w:val="en-US"/>
+        </w:rPr>
+      </w:pPr>
+      <w:r>
+        <w:rPr>
+          <w:rFonts w:ascii="Times New Roman" w:hAnsi="Times New Roman" w:cs="Times New Roman"/>
           <w:lang w:val="sv-SE"/>
         </w:rPr>
         <w:tab/>
       </w:r>
       <w:r>
         <w:rPr>
+          <w:rFonts w:ascii="Times New Roman" w:hAnsi="Times New Roman" w:cs="Times New Roman"/>
           <w:noProof/>
           <w:lang w:val="en-US"/>
         </w:rPr>
@@ -578,7 +1398,7 @@
                     </pic:cNvPicPr>
                   </pic:nvPicPr>
                   <pic:blipFill>
-                    <a:blip r:embed="rId7"/>
+                    <a:blip r:embed="rId8"/>
                     <a:stretch>
                       <a:fillRect/>
                     </a:stretch>
@@ -603,6 +1423,7 @@
       <w:pPr>
         <w:ind w:left="65"/>
         <w:rPr>
+          <w:rFonts w:ascii="Times New Roman" w:hAnsi="Times New Roman" w:cs="Times New Roman"/>
           <w:lang w:val="en-US"/>
         </w:rPr>
       </w:pPr>
@@ -615,11 +1436,13 @@
         </w:numPr>
         <w:jc w:val="center"/>
         <w:rPr>
-          <w:lang w:val="sv-SE"/>
-        </w:rPr>
-      </w:pPr>
-      <w:r>
-        <w:rPr>
+          <w:rFonts w:ascii="Times New Roman" w:hAnsi="Times New Roman" w:cs="Times New Roman"/>
+          <w:lang w:val="sv-SE"/>
+        </w:rPr>
+      </w:pPr>
+      <w:r>
+        <w:rPr>
+          <w:rFonts w:ascii="Times New Roman" w:hAnsi="Times New Roman" w:cs="Times New Roman"/>
           <w:lang w:val="sv-SE"/>
         </w:rPr>
         <w:t>Setelah klik daftar maka akan muncul halaman yang mengharuskan user mengisi form data user</w:t>
@@ -630,11 +1453,13 @@
         <w:ind w:left="65"/>
         <w:jc w:val="both"/>
         <w:rPr>
-          <w:lang w:val="en-US"/>
-        </w:rPr>
-      </w:pPr>
-      <w:r>
-        <w:rPr>
+          <w:rFonts w:ascii="Times New Roman" w:hAnsi="Times New Roman" w:cs="Times New Roman"/>
+          <w:lang w:val="en-US"/>
+        </w:rPr>
+      </w:pPr>
+      <w:r>
+        <w:rPr>
+          <w:rFonts w:ascii="Times New Roman" w:hAnsi="Times New Roman" w:cs="Times New Roman"/>
           <w:noProof/>
           <w:lang w:val="en-US"/>
         </w:rPr>
@@ -656,7 +1481,7 @@
                     </pic:cNvPicPr>
                   </pic:nvPicPr>
                   <pic:blipFill>
-                    <a:blip r:embed="rId8"/>
+                    <a:blip r:embed="rId9"/>
                     <a:stretch>
                       <a:fillRect/>
                     </a:stretch>
@@ -682,6 +1507,7 @@
         <w:ind w:left="65"/>
         <w:jc w:val="both"/>
         <w:rPr>
+          <w:rFonts w:ascii="Times New Roman" w:hAnsi="Times New Roman" w:cs="Times New Roman"/>
           <w:lang w:val="en-US"/>
         </w:rPr>
       </w:pPr>
@@ -694,11 +1520,13 @@
         </w:numPr>
         <w:jc w:val="center"/>
         <w:rPr>
-          <w:lang w:val="sv-SE"/>
-        </w:rPr>
-      </w:pPr>
-      <w:r>
-        <w:rPr>
+          <w:rFonts w:ascii="Times New Roman" w:hAnsi="Times New Roman" w:cs="Times New Roman"/>
+          <w:lang w:val="sv-SE"/>
+        </w:rPr>
+      </w:pPr>
+      <w:r>
+        <w:rPr>
+          <w:rFonts w:ascii="Times New Roman" w:hAnsi="Times New Roman" w:cs="Times New Roman"/>
           <w:lang w:val="sv-SE"/>
         </w:rPr>
         <w:t>Setelah user mengisi form pendaftaran user dapat klik daftar , maka akan muncul halaman selanjutnya  .</w:t>
@@ -709,11 +1537,13 @@
         <w:ind w:left="65"/>
         <w:jc w:val="both"/>
         <w:rPr>
-          <w:lang w:val="en-US"/>
-        </w:rPr>
-      </w:pPr>
-      <w:r>
-        <w:rPr>
+          <w:rFonts w:ascii="Times New Roman" w:hAnsi="Times New Roman" w:cs="Times New Roman"/>
+          <w:lang w:val="en-US"/>
+        </w:rPr>
+      </w:pPr>
+      <w:r>
+        <w:rPr>
+          <w:rFonts w:ascii="Times New Roman" w:hAnsi="Times New Roman" w:cs="Times New Roman"/>
           <w:noProof/>
           <w:lang w:val="en-US"/>
         </w:rPr>
@@ -736,7 +1566,7 @@
                     </pic:cNvPicPr>
                   </pic:nvPicPr>
                   <pic:blipFill>
-                    <a:blip r:embed="rId9"/>
+                    <a:blip r:embed="rId10"/>
                     <a:stretch>
                       <a:fillRect/>
                     </a:stretch>
@@ -762,6 +1592,7 @@
         <w:ind w:left="65"/>
         <w:jc w:val="both"/>
         <w:rPr>
+          <w:rFonts w:ascii="Times New Roman" w:hAnsi="Times New Roman" w:cs="Times New Roman"/>
           <w:lang w:val="en-US"/>
         </w:rPr>
       </w:pPr>
@@ -774,11 +1605,13 @@
         </w:numPr>
         <w:jc w:val="center"/>
         <w:rPr>
-          <w:lang w:val="sv-SE"/>
-        </w:rPr>
-      </w:pPr>
-      <w:r>
-        <w:rPr>
+          <w:rFonts w:ascii="Times New Roman" w:hAnsi="Times New Roman" w:cs="Times New Roman"/>
+          <w:lang w:val="sv-SE"/>
+        </w:rPr>
+      </w:pPr>
+      <w:r>
+        <w:rPr>
+          <w:rFonts w:ascii="Times New Roman" w:hAnsi="Times New Roman" w:cs="Times New Roman"/>
           <w:lang w:val="sv-SE"/>
         </w:rPr>
         <w:t>Setelah user mengisi email dan pass , maka akan masuk ke halaman selanjutnya</w:t>
@@ -789,11 +1622,13 @@
         <w:ind w:left="65"/>
         <w:jc w:val="both"/>
         <w:rPr>
-          <w:lang w:val="en-US"/>
-        </w:rPr>
-      </w:pPr>
-      <w:r>
-        <w:rPr>
+          <w:rFonts w:ascii="Times New Roman" w:hAnsi="Times New Roman" w:cs="Times New Roman"/>
+          <w:lang w:val="en-US"/>
+        </w:rPr>
+      </w:pPr>
+      <w:r>
+        <w:rPr>
+          <w:rFonts w:ascii="Times New Roman" w:hAnsi="Times New Roman" w:cs="Times New Roman"/>
           <w:noProof/>
           <w:lang w:val="en-US"/>
         </w:rPr>
@@ -815,7 +1650,7 @@
                     </pic:cNvPicPr>
                   </pic:nvPicPr>
                   <pic:blipFill>
-                    <a:blip r:embed="rId10"/>
+                    <a:blip r:embed="rId11"/>
                     <a:stretch>
                       <a:fillRect/>
                     </a:stretch>
@@ -840,11 +1675,13 @@
       <w:pPr>
         <w:jc w:val="both"/>
         <w:rPr>
-          <w:lang w:val="en-US"/>
-        </w:rPr>
-      </w:pPr>
-      <w:r>
-        <w:rPr>
+          <w:rFonts w:ascii="Times New Roman" w:hAnsi="Times New Roman" w:cs="Times New Roman"/>
+          <w:lang w:val="en-US"/>
+        </w:rPr>
+      </w:pPr>
+      <w:r>
+        <w:rPr>
+          <w:rFonts w:ascii="Times New Roman" w:hAnsi="Times New Roman" w:cs="Times New Roman"/>
           <w:lang w:val="en-US"/>
         </w:rPr>
         <w:tab/>
@@ -854,6 +1691,7 @@
       <w:pPr>
         <w:jc w:val="both"/>
         <w:rPr>
+          <w:rFonts w:ascii="Times New Roman" w:hAnsi="Times New Roman" w:cs="Times New Roman"/>
           <w:lang w:val="en-US"/>
         </w:rPr>
       </w:pPr>
@@ -862,6 +1700,7 @@
       <w:pPr>
         <w:jc w:val="both"/>
         <w:rPr>
+          <w:rFonts w:ascii="Times New Roman" w:hAnsi="Times New Roman" w:cs="Times New Roman"/>
           <w:lang w:val="en-US"/>
         </w:rPr>
       </w:pPr>
@@ -870,6 +1709,7 @@
       <w:pPr>
         <w:jc w:val="both"/>
         <w:rPr>
+          <w:rFonts w:ascii="Times New Roman" w:hAnsi="Times New Roman" w:cs="Times New Roman"/>
           <w:lang w:val="en-US"/>
         </w:rPr>
       </w:pPr>
@@ -878,6 +1718,7 @@
       <w:pPr>
         <w:jc w:val="both"/>
         <w:rPr>
+          <w:rFonts w:ascii="Times New Roman" w:hAnsi="Times New Roman" w:cs="Times New Roman"/>
           <w:sz w:val="24"/>
           <w:szCs w:val="24"/>
           <w:lang w:val="en-US"/>
@@ -888,6 +1729,7 @@
       <w:pPr>
         <w:jc w:val="both"/>
         <w:rPr>
+          <w:rFonts w:ascii="Times New Roman" w:hAnsi="Times New Roman" w:cs="Times New Roman"/>
           <w:b/>
           <w:bCs/>
           <w:sz w:val="24"/>
@@ -900,6 +1742,7 @@
       <w:pPr>
         <w:jc w:val="both"/>
         <w:rPr>
+          <w:rFonts w:ascii="Times New Roman" w:hAnsi="Times New Roman" w:cs="Times New Roman"/>
           <w:b/>
           <w:bCs/>
           <w:sz w:val="24"/>
@@ -912,6 +1755,7 @@
       <w:pPr>
         <w:jc w:val="both"/>
         <w:rPr>
+          <w:rFonts w:ascii="Times New Roman" w:hAnsi="Times New Roman" w:cs="Times New Roman"/>
           <w:b/>
           <w:bCs/>
           <w:sz w:val="24"/>
@@ -922,44 +1766,90 @@
     </w:p>
     <w:p>
       <w:pPr>
+        <w:pStyle w:val="Heading2"/>
+        <w:rPr>
+          <w:rFonts w:ascii="Times New Roman" w:hAnsi="Times New Roman" w:cs="Times New Roman"/>
+          <w:lang w:val="en-US"/>
+        </w:rPr>
+      </w:pPr>
+      <w:bookmarkStart w:id="2" w:name="_Toc140591762"/>
+      <w:r>
+        <w:rPr>
+          <w:rFonts w:ascii="Times New Roman" w:hAnsi="Times New Roman" w:cs="Times New Roman"/>
+          <w:lang w:val="en-US"/>
+        </w:rPr>
+        <w:lastRenderedPageBreak/>
+        <w:t xml:space="preserve">Tata </w:t>
+      </w:r>
+      <w:proofErr w:type="spellStart"/>
+      <w:r>
+        <w:rPr>
+          <w:rFonts w:ascii="Times New Roman" w:hAnsi="Times New Roman" w:cs="Times New Roman"/>
+          <w:lang w:val="en-US"/>
+        </w:rPr>
+        <w:t>cara</w:t>
+      </w:r>
+      <w:proofErr w:type="spellEnd"/>
+      <w:r>
+        <w:rPr>
+          <w:rFonts w:ascii="Times New Roman" w:hAnsi="Times New Roman" w:cs="Times New Roman"/>
+          <w:lang w:val="en-US"/>
+        </w:rPr>
+        <w:t xml:space="preserve"> </w:t>
+      </w:r>
+      <w:proofErr w:type="spellStart"/>
+      <w:r>
+        <w:rPr>
+          <w:rFonts w:ascii="Times New Roman" w:hAnsi="Times New Roman" w:cs="Times New Roman"/>
+          <w:lang w:val="en-US"/>
+        </w:rPr>
+        <w:t>mengubah</w:t>
+      </w:r>
+      <w:proofErr w:type="spellEnd"/>
+      <w:r>
+        <w:rPr>
+          <w:rFonts w:ascii="Times New Roman" w:hAnsi="Times New Roman" w:cs="Times New Roman"/>
+          <w:lang w:val="en-US"/>
+        </w:rPr>
+        <w:t xml:space="preserve"> </w:t>
+      </w:r>
+      <w:proofErr w:type="spellStart"/>
+      <w:r>
+        <w:rPr>
+          <w:rFonts w:ascii="Times New Roman" w:hAnsi="Times New Roman" w:cs="Times New Roman"/>
+          <w:lang w:val="en-US"/>
+        </w:rPr>
+        <w:t>Profil</w:t>
+      </w:r>
+      <w:proofErr w:type="spellEnd"/>
+      <w:r>
+        <w:rPr>
+          <w:rFonts w:ascii="Times New Roman" w:hAnsi="Times New Roman" w:cs="Times New Roman"/>
+          <w:lang w:val="en-US"/>
+        </w:rPr>
+        <w:t xml:space="preserve"> user</w:t>
+      </w:r>
+      <w:bookmarkEnd w:id="2"/>
+      <w:r>
+        <w:rPr>
+          <w:rFonts w:ascii="Times New Roman" w:hAnsi="Times New Roman" w:cs="Times New Roman"/>
+          <w:lang w:val="en-US"/>
+        </w:rPr>
+        <w:t xml:space="preserve"> </w:t>
+      </w:r>
+      <w:r>
+        <w:rPr>
+          <w:rFonts w:ascii="Times New Roman" w:hAnsi="Times New Roman" w:cs="Times New Roman"/>
+          <w:lang w:val="en-US"/>
+        </w:rPr>
+        <w:t xml:space="preserve">  </w:t>
+      </w:r>
+    </w:p>
+    <w:p>
+      <w:pPr>
         <w:jc w:val="both"/>
         <w:rPr>
           <w:rFonts w:ascii="Times New Roman" w:hAnsi="Times New Roman" w:cs="Times New Roman"/>
-          <w:b/>
-          <w:bCs/>
-          <w:sz w:val="28"/>
-          <w:szCs w:val="28"/>
-          <w:lang w:val="en-US"/>
-        </w:rPr>
-      </w:pPr>
-      <w:r>
-        <w:rPr>
-          <w:rFonts w:ascii="Times New Roman" w:hAnsi="Times New Roman" w:cs="Times New Roman"/>
-          <w:b/>
-          <w:bCs/>
-          <w:sz w:val="28"/>
-          <w:szCs w:val="28"/>
-          <w:lang w:val="en-US"/>
-        </w:rPr>
-        <w:lastRenderedPageBreak/>
-        <w:t xml:space="preserve">Tata cara mengubah Profil user </w:t>
-      </w:r>
-      <w:r>
-        <w:rPr>
-          <w:rFonts w:ascii="Times New Roman" w:hAnsi="Times New Roman" w:cs="Times New Roman"/>
-          <w:b/>
-          <w:bCs/>
-          <w:sz w:val="28"/>
-          <w:szCs w:val="28"/>
-          <w:lang w:val="en-US"/>
-        </w:rPr>
-        <w:t xml:space="preserve">  </w:t>
-      </w:r>
-    </w:p>
-    <w:p>
-      <w:pPr>
-        <w:jc w:val="both"/>
-        <w:rPr>
           <w:b/>
           <w:bCs/>
           <w:sz w:val="24"/>
@@ -972,25 +1862,335 @@
       <w:pPr>
         <w:jc w:val="center"/>
         <w:rPr>
-          <w:lang w:val="en-US"/>
-        </w:rPr>
-      </w:pPr>
-      <w:r>
-        <w:rPr>
-          <w:lang w:val="en-US"/>
-        </w:rPr>
-        <w:t>User bisa ke halaman beranda lalu klik “Ubah Profil”, setelah mengubah nama atau no hp user bisa klik “ubah” maka akan langsung berubah .</w:t>
-      </w:r>
+          <w:rFonts w:ascii="Times New Roman" w:hAnsi="Times New Roman" w:cs="Times New Roman"/>
+          <w:lang w:val="en-US"/>
+        </w:rPr>
+      </w:pPr>
+      <w:r>
+        <w:rPr>
+          <w:rFonts w:ascii="Times New Roman" w:hAnsi="Times New Roman" w:cs="Times New Roman"/>
+          <w:lang w:val="en-US"/>
+        </w:rPr>
+        <w:t xml:space="preserve">User </w:t>
+      </w:r>
+      <w:proofErr w:type="spellStart"/>
+      <w:r>
+        <w:rPr>
+          <w:rFonts w:ascii="Times New Roman" w:hAnsi="Times New Roman" w:cs="Times New Roman"/>
+          <w:lang w:val="en-US"/>
+        </w:rPr>
+        <w:t>bisa</w:t>
+      </w:r>
+      <w:proofErr w:type="spellEnd"/>
+      <w:r>
+        <w:rPr>
+          <w:rFonts w:ascii="Times New Roman" w:hAnsi="Times New Roman" w:cs="Times New Roman"/>
+          <w:lang w:val="en-US"/>
+        </w:rPr>
+        <w:t xml:space="preserve"> </w:t>
+      </w:r>
+      <w:proofErr w:type="spellStart"/>
+      <w:r>
+        <w:rPr>
+          <w:rFonts w:ascii="Times New Roman" w:hAnsi="Times New Roman" w:cs="Times New Roman"/>
+          <w:lang w:val="en-US"/>
+        </w:rPr>
+        <w:t>ke</w:t>
+      </w:r>
+      <w:proofErr w:type="spellEnd"/>
+      <w:r>
+        <w:rPr>
+          <w:rFonts w:ascii="Times New Roman" w:hAnsi="Times New Roman" w:cs="Times New Roman"/>
+          <w:lang w:val="en-US"/>
+        </w:rPr>
+        <w:t xml:space="preserve"> </w:t>
+      </w:r>
+      <w:proofErr w:type="spellStart"/>
+      <w:r>
+        <w:rPr>
+          <w:rFonts w:ascii="Times New Roman" w:hAnsi="Times New Roman" w:cs="Times New Roman"/>
+          <w:lang w:val="en-US"/>
+        </w:rPr>
+        <w:t>halaman</w:t>
+      </w:r>
+      <w:proofErr w:type="spellEnd"/>
+      <w:r>
+        <w:rPr>
+          <w:rFonts w:ascii="Times New Roman" w:hAnsi="Times New Roman" w:cs="Times New Roman"/>
+          <w:lang w:val="en-US"/>
+        </w:rPr>
+        <w:t xml:space="preserve"> </w:t>
+      </w:r>
+      <w:proofErr w:type="spellStart"/>
+      <w:r>
+        <w:rPr>
+          <w:rFonts w:ascii="Times New Roman" w:hAnsi="Times New Roman" w:cs="Times New Roman"/>
+          <w:lang w:val="en-US"/>
+        </w:rPr>
+        <w:t>beranda</w:t>
+      </w:r>
+      <w:proofErr w:type="spellEnd"/>
+      <w:r>
+        <w:rPr>
+          <w:rFonts w:ascii="Times New Roman" w:hAnsi="Times New Roman" w:cs="Times New Roman"/>
+          <w:lang w:val="en-US"/>
+        </w:rPr>
+        <w:t xml:space="preserve"> </w:t>
+      </w:r>
+      <w:proofErr w:type="spellStart"/>
+      <w:r>
+        <w:rPr>
+          <w:rFonts w:ascii="Times New Roman" w:hAnsi="Times New Roman" w:cs="Times New Roman"/>
+          <w:lang w:val="en-US"/>
+        </w:rPr>
+        <w:t>lalu</w:t>
+      </w:r>
+      <w:proofErr w:type="spellEnd"/>
+      <w:r>
+        <w:rPr>
+          <w:rFonts w:ascii="Times New Roman" w:hAnsi="Times New Roman" w:cs="Times New Roman"/>
+          <w:lang w:val="en-US"/>
+        </w:rPr>
+        <w:t xml:space="preserve"> </w:t>
+      </w:r>
+      <w:proofErr w:type="spellStart"/>
+      <w:r>
+        <w:rPr>
+          <w:rFonts w:ascii="Times New Roman" w:hAnsi="Times New Roman" w:cs="Times New Roman"/>
+          <w:lang w:val="en-US"/>
+        </w:rPr>
+        <w:t>klik</w:t>
+      </w:r>
+      <w:proofErr w:type="spellEnd"/>
+      <w:r>
+        <w:rPr>
+          <w:rFonts w:ascii="Times New Roman" w:hAnsi="Times New Roman" w:cs="Times New Roman"/>
+          <w:lang w:val="en-US"/>
+        </w:rPr>
+        <w:t xml:space="preserve"> “</w:t>
+      </w:r>
+      <w:proofErr w:type="spellStart"/>
+      <w:r>
+        <w:rPr>
+          <w:rFonts w:ascii="Times New Roman" w:hAnsi="Times New Roman" w:cs="Times New Roman"/>
+          <w:lang w:val="en-US"/>
+        </w:rPr>
+        <w:t>Ubah</w:t>
+      </w:r>
+      <w:proofErr w:type="spellEnd"/>
+      <w:r>
+        <w:rPr>
+          <w:rFonts w:ascii="Times New Roman" w:hAnsi="Times New Roman" w:cs="Times New Roman"/>
+          <w:lang w:val="en-US"/>
+        </w:rPr>
+        <w:t xml:space="preserve"> </w:t>
+      </w:r>
+      <w:proofErr w:type="spellStart"/>
+      <w:r>
+        <w:rPr>
+          <w:rFonts w:ascii="Times New Roman" w:hAnsi="Times New Roman" w:cs="Times New Roman"/>
+          <w:lang w:val="en-US"/>
+        </w:rPr>
+        <w:t>Profil</w:t>
+      </w:r>
+      <w:proofErr w:type="spellEnd"/>
+      <w:r>
+        <w:rPr>
+          <w:rFonts w:ascii="Times New Roman" w:hAnsi="Times New Roman" w:cs="Times New Roman"/>
+          <w:lang w:val="en-US"/>
+        </w:rPr>
+        <w:t xml:space="preserve">”, </w:t>
+      </w:r>
+      <w:proofErr w:type="spellStart"/>
+      <w:r>
+        <w:rPr>
+          <w:rFonts w:ascii="Times New Roman" w:hAnsi="Times New Roman" w:cs="Times New Roman"/>
+          <w:lang w:val="en-US"/>
+        </w:rPr>
+        <w:t>setelah</w:t>
+      </w:r>
+      <w:proofErr w:type="spellEnd"/>
+      <w:r>
+        <w:rPr>
+          <w:rFonts w:ascii="Times New Roman" w:hAnsi="Times New Roman" w:cs="Times New Roman"/>
+          <w:lang w:val="en-US"/>
+        </w:rPr>
+        <w:t xml:space="preserve"> </w:t>
+      </w:r>
+      <w:proofErr w:type="spellStart"/>
+      <w:r>
+        <w:rPr>
+          <w:rFonts w:ascii="Times New Roman" w:hAnsi="Times New Roman" w:cs="Times New Roman"/>
+          <w:lang w:val="en-US"/>
+        </w:rPr>
+        <w:t>mengubah</w:t>
+      </w:r>
+      <w:proofErr w:type="spellEnd"/>
+      <w:r>
+        <w:rPr>
+          <w:rFonts w:ascii="Times New Roman" w:hAnsi="Times New Roman" w:cs="Times New Roman"/>
+          <w:lang w:val="en-US"/>
+        </w:rPr>
+        <w:t xml:space="preserve"> </w:t>
+      </w:r>
+      <w:proofErr w:type="spellStart"/>
+      <w:r>
+        <w:rPr>
+          <w:rFonts w:ascii="Times New Roman" w:hAnsi="Times New Roman" w:cs="Times New Roman"/>
+          <w:lang w:val="en-US"/>
+        </w:rPr>
+        <w:t>nama</w:t>
+      </w:r>
+      <w:proofErr w:type="spellEnd"/>
+      <w:r>
+        <w:rPr>
+          <w:rFonts w:ascii="Times New Roman" w:hAnsi="Times New Roman" w:cs="Times New Roman"/>
+          <w:lang w:val="en-US"/>
+        </w:rPr>
+        <w:t xml:space="preserve"> </w:t>
+      </w:r>
+      <w:proofErr w:type="spellStart"/>
+      <w:r>
+        <w:rPr>
+          <w:rFonts w:ascii="Times New Roman" w:hAnsi="Times New Roman" w:cs="Times New Roman"/>
+          <w:lang w:val="en-US"/>
+        </w:rPr>
+        <w:t>atau</w:t>
+      </w:r>
+      <w:proofErr w:type="spellEnd"/>
+      <w:r>
+        <w:rPr>
+          <w:rFonts w:ascii="Times New Roman" w:hAnsi="Times New Roman" w:cs="Times New Roman"/>
+          <w:lang w:val="en-US"/>
+        </w:rPr>
+        <w:t xml:space="preserve"> no hp user </w:t>
+      </w:r>
+      <w:proofErr w:type="spellStart"/>
+      <w:r>
+        <w:rPr>
+          <w:rFonts w:ascii="Times New Roman" w:hAnsi="Times New Roman" w:cs="Times New Roman"/>
+          <w:lang w:val="en-US"/>
+        </w:rPr>
+        <w:t>bisa</w:t>
+      </w:r>
+      <w:proofErr w:type="spellEnd"/>
+      <w:r>
+        <w:rPr>
+          <w:rFonts w:ascii="Times New Roman" w:hAnsi="Times New Roman" w:cs="Times New Roman"/>
+          <w:lang w:val="en-US"/>
+        </w:rPr>
+        <w:t xml:space="preserve"> </w:t>
+      </w:r>
+      <w:proofErr w:type="spellStart"/>
+      <w:r>
+        <w:rPr>
+          <w:rFonts w:ascii="Times New Roman" w:hAnsi="Times New Roman" w:cs="Times New Roman"/>
+          <w:lang w:val="en-US"/>
+        </w:rPr>
+        <w:t>klik</w:t>
+      </w:r>
+      <w:proofErr w:type="spellEnd"/>
+      <w:r>
+        <w:rPr>
+          <w:rFonts w:ascii="Times New Roman" w:hAnsi="Times New Roman" w:cs="Times New Roman"/>
+          <w:lang w:val="en-US"/>
+        </w:rPr>
+        <w:t xml:space="preserve"> “</w:t>
+      </w:r>
+      <w:proofErr w:type="spellStart"/>
+      <w:r>
+        <w:rPr>
+          <w:rFonts w:ascii="Times New Roman" w:hAnsi="Times New Roman" w:cs="Times New Roman"/>
+          <w:lang w:val="en-US"/>
+        </w:rPr>
+        <w:t>ubah</w:t>
+      </w:r>
+      <w:proofErr w:type="spellEnd"/>
+      <w:r>
+        <w:rPr>
+          <w:rFonts w:ascii="Times New Roman" w:hAnsi="Times New Roman" w:cs="Times New Roman"/>
+          <w:lang w:val="en-US"/>
+        </w:rPr>
+        <w:t xml:space="preserve">” </w:t>
+      </w:r>
+      <w:proofErr w:type="spellStart"/>
+      <w:r>
+        <w:rPr>
+          <w:rFonts w:ascii="Times New Roman" w:hAnsi="Times New Roman" w:cs="Times New Roman"/>
+          <w:lang w:val="en-US"/>
+        </w:rPr>
+        <w:t>maka</w:t>
+      </w:r>
+      <w:proofErr w:type="spellEnd"/>
+      <w:r>
+        <w:rPr>
+          <w:rFonts w:ascii="Times New Roman" w:hAnsi="Times New Roman" w:cs="Times New Roman"/>
+          <w:lang w:val="en-US"/>
+        </w:rPr>
+        <w:t xml:space="preserve"> </w:t>
+      </w:r>
+      <w:proofErr w:type="spellStart"/>
+      <w:r>
+        <w:rPr>
+          <w:rFonts w:ascii="Times New Roman" w:hAnsi="Times New Roman" w:cs="Times New Roman"/>
+          <w:lang w:val="en-US"/>
+        </w:rPr>
+        <w:t>akan</w:t>
+      </w:r>
+      <w:proofErr w:type="spellEnd"/>
+      <w:r>
+        <w:rPr>
+          <w:rFonts w:ascii="Times New Roman" w:hAnsi="Times New Roman" w:cs="Times New Roman"/>
+          <w:lang w:val="en-US"/>
+        </w:rPr>
+        <w:t xml:space="preserve"> </w:t>
+      </w:r>
+      <w:proofErr w:type="spellStart"/>
+      <w:r>
+        <w:rPr>
+          <w:rFonts w:ascii="Times New Roman" w:hAnsi="Times New Roman" w:cs="Times New Roman"/>
+          <w:lang w:val="en-US"/>
+        </w:rPr>
+        <w:t>langsung</w:t>
+      </w:r>
+      <w:proofErr w:type="spellEnd"/>
+      <w:r>
+        <w:rPr>
+          <w:rFonts w:ascii="Times New Roman" w:hAnsi="Times New Roman" w:cs="Times New Roman"/>
+          <w:lang w:val="en-US"/>
+        </w:rPr>
+        <w:t xml:space="preserve"> </w:t>
+      </w:r>
+      <w:proofErr w:type="spellStart"/>
+      <w:proofErr w:type="gramStart"/>
+      <w:r>
+        <w:rPr>
+          <w:rFonts w:ascii="Times New Roman" w:hAnsi="Times New Roman" w:cs="Times New Roman"/>
+          <w:lang w:val="en-US"/>
+        </w:rPr>
+        <w:t>berubah</w:t>
+      </w:r>
+      <w:proofErr w:type="spellEnd"/>
+      <w:r>
+        <w:rPr>
+          <w:rFonts w:ascii="Times New Roman" w:hAnsi="Times New Roman" w:cs="Times New Roman"/>
+          <w:lang w:val="en-US"/>
+        </w:rPr>
+        <w:t xml:space="preserve"> .</w:t>
+      </w:r>
+      <w:proofErr w:type="gramEnd"/>
     </w:p>
     <w:p>
       <w:pPr>
         <w:jc w:val="both"/>
         <w:rPr>
-          <w:lang w:val="en-US"/>
-        </w:rPr>
-      </w:pPr>
-      <w:r>
-        <w:rPr>
+          <w:rFonts w:ascii="Times New Roman" w:hAnsi="Times New Roman" w:cs="Times New Roman"/>
+          <w:lang w:val="en-US"/>
+        </w:rPr>
+      </w:pPr>
+      <w:r>
+        <w:rPr>
+          <w:rFonts w:ascii="Times New Roman" w:hAnsi="Times New Roman" w:cs="Times New Roman"/>
           <w:noProof/>
           <w:lang w:val="en-US"/>
         </w:rPr>
@@ -1012,7 +2212,7 @@
                     </pic:cNvPicPr>
                   </pic:nvPicPr>
                   <pic:blipFill>
-                    <a:blip r:embed="rId11"/>
+                    <a:blip r:embed="rId12"/>
                     <a:stretch>
                       <a:fillRect/>
                     </a:stretch>
@@ -1037,6 +2237,7 @@
       <w:pPr>
         <w:jc w:val="both"/>
         <w:rPr>
+          <w:rFonts w:ascii="Times New Roman" w:hAnsi="Times New Roman" w:cs="Times New Roman"/>
           <w:lang w:val="en-US"/>
         </w:rPr>
       </w:pPr>
@@ -1054,32 +2255,27 @@
     </w:p>
     <w:p>
       <w:pPr>
+        <w:pStyle w:val="Heading2"/>
+        <w:rPr>
+          <w:rFonts w:ascii="Times New Roman" w:hAnsi="Times New Roman" w:cs="Times New Roman"/>
+          <w:lang w:val="sv-SE"/>
+        </w:rPr>
+      </w:pPr>
+      <w:bookmarkStart w:id="3" w:name="_Toc140591763"/>
+      <w:r>
+        <w:rPr>
+          <w:rFonts w:ascii="Times New Roman" w:hAnsi="Times New Roman" w:cs="Times New Roman"/>
+          <w:lang w:val="sv-SE"/>
+        </w:rPr>
+        <w:t>Tata cara untuk pesanan pada user</w:t>
+      </w:r>
+      <w:bookmarkEnd w:id="3"/>
+    </w:p>
+    <w:p>
+      <w:pPr>
         <w:jc w:val="both"/>
         <w:rPr>
           <w:rFonts w:ascii="Times New Roman" w:hAnsi="Times New Roman" w:cs="Times New Roman"/>
-          <w:b/>
-          <w:bCs/>
-          <w:sz w:val="28"/>
-          <w:szCs w:val="28"/>
-          <w:lang w:val="sv-SE"/>
-        </w:rPr>
-      </w:pPr>
-      <w:r>
-        <w:rPr>
-          <w:rFonts w:ascii="Times New Roman" w:hAnsi="Times New Roman" w:cs="Times New Roman"/>
-          <w:b/>
-          <w:bCs/>
-          <w:sz w:val="28"/>
-          <w:szCs w:val="28"/>
-          <w:lang w:val="sv-SE"/>
-        </w:rPr>
-        <w:t>Tata cara untuk pesanan pada user</w:t>
-      </w:r>
-    </w:p>
-    <w:p>
-      <w:pPr>
-        <w:jc w:val="both"/>
-        <w:rPr>
           <w:b/>
           <w:bCs/>
           <w:sz w:val="24"/>
@@ -1092,6 +2288,7 @@
       <w:pPr>
         <w:jc w:val="both"/>
         <w:rPr>
+          <w:rFonts w:ascii="Times New Roman" w:hAnsi="Times New Roman" w:cs="Times New Roman"/>
           <w:sz w:val="24"/>
           <w:szCs w:val="24"/>
           <w:lang w:val="sv-SE"/>
@@ -1099,6 +2296,7 @@
       </w:pPr>
       <w:r>
         <w:rPr>
+          <w:rFonts w:ascii="Times New Roman" w:hAnsi="Times New Roman" w:cs="Times New Roman"/>
           <w:sz w:val="24"/>
           <w:szCs w:val="24"/>
           <w:lang w:val="sv-SE"/>
@@ -1110,6 +2308,7 @@
       <w:pPr>
         <w:jc w:val="both"/>
         <w:rPr>
+          <w:rFonts w:ascii="Times New Roman" w:hAnsi="Times New Roman" w:cs="Times New Roman"/>
           <w:sz w:val="24"/>
           <w:szCs w:val="24"/>
           <w:lang w:val="en-US"/>
@@ -1117,16 +2316,14 @@
       </w:pPr>
       <w:r>
         <w:rPr>
+          <w:rFonts w:ascii="Times New Roman" w:hAnsi="Times New Roman" w:cs="Times New Roman"/>
           <w:noProof/>
-          <w:sz w:val="24"/>
-          <w:szCs w:val="24"/>
-          <w:lang w:val="en-US"/>
         </w:rPr>
         <w:drawing>
-          <wp:inline distT="0" distB="0" distL="0" distR="0" wp14:anchorId="2AEB46EC" wp14:editId="5F7F0406">
-            <wp:extent cx="5731510" cy="2744470"/>
+          <wp:inline distT="0" distB="0" distL="0" distR="0" wp14:anchorId="517955C6" wp14:editId="77E7EE45">
+            <wp:extent cx="5731510" cy="1794510"/>
             <wp:effectExtent l="0" t="0" r="2540" b="0"/>
-            <wp:docPr id="555258868" name="Picture 1"/>
+            <wp:docPr id="1979009216" name="Picture 1"/>
             <wp:cNvGraphicFramePr>
               <a:graphicFrameLocks xmlns:a="http://schemas.openxmlformats.org/drawingml/2006/main" noChangeAspect="1"/>
             </wp:cNvGraphicFramePr>
@@ -1134,17 +2331,11 @@
               <a:graphicData uri="http://schemas.openxmlformats.org/drawingml/2006/picture">
                 <pic:pic xmlns:pic="http://schemas.openxmlformats.org/drawingml/2006/picture">
                   <pic:nvPicPr>
-                    <pic:cNvPr id="555258868" name="Picture 555258868"/>
+                    <pic:cNvPr id="1979009216" name=""/>
                     <pic:cNvPicPr/>
                   </pic:nvPicPr>
                   <pic:blipFill>
-                    <a:blip r:embed="rId12">
-                      <a:extLst>
-                        <a:ext uri="{28A0092B-C50C-407E-A947-70E740481C1C}">
-                          <a14:useLocalDpi xmlns:a14="http://schemas.microsoft.com/office/drawing/2010/main" val="0"/>
-                        </a:ext>
-                      </a:extLst>
-                    </a:blip>
+                    <a:blip r:embed="rId13"/>
                     <a:stretch>
                       <a:fillRect/>
                     </a:stretch>
@@ -1152,7 +2343,7 @@
                   <pic:spPr>
                     <a:xfrm>
                       <a:off x="0" y="0"/>
-                      <a:ext cx="5731510" cy="2744470"/>
+                      <a:ext cx="5731510" cy="1794510"/>
                     </a:xfrm>
                     <a:prstGeom prst="rect">
                       <a:avLst/>
@@ -1169,6 +2360,29 @@
       <w:pPr>
         <w:jc w:val="both"/>
         <w:rPr>
+          <w:rFonts w:ascii="Times New Roman" w:hAnsi="Times New Roman" w:cs="Times New Roman"/>
+          <w:sz w:val="24"/>
+          <w:szCs w:val="24"/>
+          <w:lang w:val="en-US"/>
+        </w:rPr>
+      </w:pPr>
+    </w:p>
+    <w:p>
+      <w:pPr>
+        <w:jc w:val="both"/>
+        <w:rPr>
+          <w:rFonts w:ascii="Times New Roman" w:hAnsi="Times New Roman" w:cs="Times New Roman"/>
+          <w:sz w:val="24"/>
+          <w:szCs w:val="24"/>
+          <w:lang w:val="en-US"/>
+        </w:rPr>
+      </w:pPr>
+    </w:p>
+    <w:p>
+      <w:pPr>
+        <w:jc w:val="both"/>
+        <w:rPr>
+          <w:rFonts w:ascii="Times New Roman" w:hAnsi="Times New Roman" w:cs="Times New Roman"/>
           <w:lang w:val="en-US"/>
         </w:rPr>
       </w:pPr>
@@ -1177,34 +2391,37 @@
       <w:pPr>
         <w:jc w:val="center"/>
         <w:rPr>
-          <w:lang w:val="sv-SE"/>
-        </w:rPr>
-      </w:pPr>
-      <w:r>
-        <w:rPr>
-          <w:lang w:val="sv-SE"/>
+          <w:rFonts w:ascii="Times New Roman" w:hAnsi="Times New Roman" w:cs="Times New Roman"/>
+          <w:lang w:val="sv-SE"/>
+        </w:rPr>
+      </w:pPr>
+      <w:r>
+        <w:rPr>
+          <w:rFonts w:ascii="Times New Roman" w:hAnsi="Times New Roman" w:cs="Times New Roman"/>
+          <w:lang w:val="sv-SE"/>
+        </w:rPr>
+        <w:t>2. ketika user ingin menambah pesanan , setelah klik  “pesanan” user dapat klik “tambah pesanan” maka akan tampil halaman selanjutnya , user dapat mengisi paket dan jumlah berapa kilo yang ingin user pesan .</w:t>
+      </w:r>
+    </w:p>
+    <w:p>
+      <w:pPr>
+        <w:jc w:val="both"/>
+        <w:rPr>
+          <w:rFonts w:ascii="Times New Roman" w:hAnsi="Times New Roman" w:cs="Times New Roman"/>
+          <w:lang w:val="en-US"/>
+        </w:rPr>
+      </w:pPr>
+      <w:r>
+        <w:rPr>
+          <w:rFonts w:ascii="Times New Roman" w:hAnsi="Times New Roman" w:cs="Times New Roman"/>
+          <w:noProof/>
         </w:rPr>
         <w:lastRenderedPageBreak/>
-        <w:t>2. ketika user ingin menambah pesanan , setelah klik  “pesanan” user dapat klik “tambah pesanan” maka akan tampil halaman selanjutnya , user dapat mengisi paket dan jumlah berapa kilo yang ingin user pesan .</w:t>
-      </w:r>
-    </w:p>
-    <w:p>
-      <w:pPr>
-        <w:jc w:val="both"/>
-        <w:rPr>
-          <w:lang w:val="en-US"/>
-        </w:rPr>
-      </w:pPr>
-      <w:r>
-        <w:rPr>
-          <w:noProof/>
-          <w:lang w:val="en-US"/>
-        </w:rPr>
         <w:drawing>
-          <wp:inline distT="0" distB="0" distL="0" distR="0" wp14:anchorId="2507D8CB" wp14:editId="01477A27">
-            <wp:extent cx="5731510" cy="2405380"/>
+          <wp:inline distT="0" distB="0" distL="0" distR="0" wp14:anchorId="2A1E94A2" wp14:editId="24E321D1">
+            <wp:extent cx="5731510" cy="3562350"/>
             <wp:effectExtent l="0" t="0" r="2540" b="0"/>
-            <wp:docPr id="873423507" name="Picture 2"/>
+            <wp:docPr id="1915575745" name="Picture 1"/>
             <wp:cNvGraphicFramePr>
               <a:graphicFrameLocks xmlns:a="http://schemas.openxmlformats.org/drawingml/2006/main" noChangeAspect="1"/>
             </wp:cNvGraphicFramePr>
@@ -1212,17 +2429,11 @@
               <a:graphicData uri="http://schemas.openxmlformats.org/drawingml/2006/picture">
                 <pic:pic xmlns:pic="http://schemas.openxmlformats.org/drawingml/2006/picture">
                   <pic:nvPicPr>
-                    <pic:cNvPr id="873423507" name="Picture 873423507"/>
+                    <pic:cNvPr id="1915575745" name=""/>
                     <pic:cNvPicPr/>
                   </pic:nvPicPr>
                   <pic:blipFill>
-                    <a:blip r:embed="rId13">
-                      <a:extLst>
-                        <a:ext uri="{28A0092B-C50C-407E-A947-70E740481C1C}">
-                          <a14:useLocalDpi xmlns:a14="http://schemas.microsoft.com/office/drawing/2010/main" val="0"/>
-                        </a:ext>
-                      </a:extLst>
-                    </a:blip>
+                    <a:blip r:embed="rId14"/>
                     <a:stretch>
                       <a:fillRect/>
                     </a:stretch>
@@ -1230,7 +2441,7 @@
                   <pic:spPr>
                     <a:xfrm>
                       <a:off x="0" y="0"/>
-                      <a:ext cx="5731510" cy="2405380"/>
+                      <a:ext cx="5731510" cy="3562350"/>
                     </a:xfrm>
                     <a:prstGeom prst="rect">
                       <a:avLst/>
@@ -1244,6 +2455,7 @@
       </w:r>
       <w:r>
         <w:rPr>
+          <w:rFonts w:ascii="Times New Roman" w:hAnsi="Times New Roman" w:cs="Times New Roman"/>
           <w:lang w:val="en-US"/>
         </w:rPr>
         <w:t xml:space="preserve"> </w:t>
@@ -1253,6 +2465,7 @@
       <w:pPr>
         <w:jc w:val="both"/>
         <w:rPr>
+          <w:rFonts w:ascii="Times New Roman" w:hAnsi="Times New Roman" w:cs="Times New Roman"/>
           <w:lang w:val="en-US"/>
         </w:rPr>
       </w:pPr>
@@ -1261,11 +2474,13 @@
       <w:pPr>
         <w:jc w:val="center"/>
         <w:rPr>
-          <w:lang w:val="sv-SE"/>
-        </w:rPr>
-      </w:pPr>
-      <w:r>
-        <w:rPr>
+          <w:rFonts w:ascii="Times New Roman" w:hAnsi="Times New Roman" w:cs="Times New Roman"/>
+          <w:lang w:val="sv-SE"/>
+        </w:rPr>
+      </w:pPr>
+      <w:r>
+        <w:rPr>
+          <w:rFonts w:ascii="Times New Roman" w:hAnsi="Times New Roman" w:cs="Times New Roman"/>
           <w:lang w:val="sv-SE"/>
         </w:rPr>
         <w:t>User dapat memilih 3 paket untuk loundry yang pertama ada paket “kilat”</w:t>
@@ -1275,11 +2490,13 @@
       <w:pPr>
         <w:jc w:val="both"/>
         <w:rPr>
-          <w:lang w:val="en-US"/>
-        </w:rPr>
-      </w:pPr>
-      <w:r>
-        <w:rPr>
+          <w:rFonts w:ascii="Times New Roman" w:hAnsi="Times New Roman" w:cs="Times New Roman"/>
+          <w:lang w:val="en-US"/>
+        </w:rPr>
+      </w:pPr>
+      <w:r>
+        <w:rPr>
+          <w:rFonts w:ascii="Times New Roman" w:hAnsi="Times New Roman" w:cs="Times New Roman"/>
           <w:noProof/>
           <w:lang w:val="en-US"/>
         </w:rPr>
@@ -1299,7 +2516,7 @@
                     <pic:cNvPicPr/>
                   </pic:nvPicPr>
                   <pic:blipFill>
-                    <a:blip r:embed="rId14">
+                    <a:blip r:embed="rId15">
                       <a:extLst>
                         <a:ext uri="{28A0092B-C50C-407E-A947-70E740481C1C}">
                           <a14:useLocalDpi xmlns:a14="http://schemas.microsoft.com/office/drawing/2010/main" val="0"/>
@@ -1330,6 +2547,7 @@
       <w:pPr>
         <w:jc w:val="both"/>
         <w:rPr>
+          <w:rFonts w:ascii="Times New Roman" w:hAnsi="Times New Roman" w:cs="Times New Roman"/>
           <w:lang w:val="en-US"/>
         </w:rPr>
       </w:pPr>
@@ -1338,6 +2556,7 @@
       <w:pPr>
         <w:jc w:val="both"/>
         <w:rPr>
+          <w:rFonts w:ascii="Times New Roman" w:hAnsi="Times New Roman" w:cs="Times New Roman"/>
           <w:lang w:val="en-US"/>
         </w:rPr>
       </w:pPr>
@@ -1346,6 +2565,7 @@
       <w:pPr>
         <w:jc w:val="both"/>
         <w:rPr>
+          <w:rFonts w:ascii="Times New Roman" w:hAnsi="Times New Roman" w:cs="Times New Roman"/>
           <w:lang w:val="en-US"/>
         </w:rPr>
       </w:pPr>
@@ -1354,6 +2574,7 @@
       <w:pPr>
         <w:jc w:val="both"/>
         <w:rPr>
+          <w:rFonts w:ascii="Times New Roman" w:hAnsi="Times New Roman" w:cs="Times New Roman"/>
           <w:lang w:val="en-US"/>
         </w:rPr>
       </w:pPr>
@@ -1362,6 +2583,7 @@
       <w:pPr>
         <w:jc w:val="both"/>
         <w:rPr>
+          <w:rFonts w:ascii="Times New Roman" w:hAnsi="Times New Roman" w:cs="Times New Roman"/>
           <w:lang w:val="en-US"/>
         </w:rPr>
       </w:pPr>
@@ -1370,6 +2592,7 @@
       <w:pPr>
         <w:jc w:val="both"/>
         <w:rPr>
+          <w:rFonts w:ascii="Times New Roman" w:hAnsi="Times New Roman" w:cs="Times New Roman"/>
           <w:lang w:val="en-US"/>
         </w:rPr>
       </w:pPr>
@@ -1378,6 +2601,7 @@
       <w:pPr>
         <w:jc w:val="both"/>
         <w:rPr>
+          <w:rFonts w:ascii="Times New Roman" w:hAnsi="Times New Roman" w:cs="Times New Roman"/>
           <w:lang w:val="en-US"/>
         </w:rPr>
       </w:pPr>
@@ -1386,6 +2610,7 @@
       <w:pPr>
         <w:jc w:val="both"/>
         <w:rPr>
+          <w:rFonts w:ascii="Times New Roman" w:hAnsi="Times New Roman" w:cs="Times New Roman"/>
           <w:lang w:val="en-US"/>
         </w:rPr>
       </w:pPr>
@@ -1394,6 +2619,7 @@
       <w:pPr>
         <w:jc w:val="both"/>
         <w:rPr>
+          <w:rFonts w:ascii="Times New Roman" w:hAnsi="Times New Roman" w:cs="Times New Roman"/>
           <w:lang w:val="en-US"/>
         </w:rPr>
       </w:pPr>
@@ -1402,26 +2628,77 @@
       <w:pPr>
         <w:jc w:val="center"/>
         <w:rPr>
-          <w:lang w:val="en-US"/>
-        </w:rPr>
-      </w:pPr>
-      <w:r>
-        <w:rPr>
-          <w:lang w:val="en-US"/>
-        </w:rPr>
-        <w:lastRenderedPageBreak/>
-        <w:t>Yang kedua ada “reguler”</w:t>
+          <w:rFonts w:ascii="Times New Roman" w:hAnsi="Times New Roman" w:cs="Times New Roman"/>
+          <w:lang w:val="en-US"/>
+        </w:rPr>
+      </w:pPr>
+      <w:r>
+        <w:rPr>
+          <w:rFonts w:ascii="Times New Roman" w:hAnsi="Times New Roman" w:cs="Times New Roman"/>
+          <w:lang w:val="en-US"/>
+        </w:rPr>
+        <w:t xml:space="preserve">Yang </w:t>
+      </w:r>
+      <w:proofErr w:type="spellStart"/>
+      <w:r>
+        <w:rPr>
+          <w:rFonts w:ascii="Times New Roman" w:hAnsi="Times New Roman" w:cs="Times New Roman"/>
+          <w:lang w:val="en-US"/>
+        </w:rPr>
+        <w:t>kedua</w:t>
+      </w:r>
+      <w:proofErr w:type="spellEnd"/>
+      <w:r>
+        <w:rPr>
+          <w:rFonts w:ascii="Times New Roman" w:hAnsi="Times New Roman" w:cs="Times New Roman"/>
+          <w:lang w:val="en-US"/>
+        </w:rPr>
+        <w:t xml:space="preserve"> </w:t>
+      </w:r>
+      <w:proofErr w:type="spellStart"/>
+      <w:r>
+        <w:rPr>
+          <w:rFonts w:ascii="Times New Roman" w:hAnsi="Times New Roman" w:cs="Times New Roman"/>
+          <w:lang w:val="en-US"/>
+        </w:rPr>
+        <w:t>ada</w:t>
+      </w:r>
+      <w:proofErr w:type="spellEnd"/>
+      <w:r>
+        <w:rPr>
+          <w:rFonts w:ascii="Times New Roman" w:hAnsi="Times New Roman" w:cs="Times New Roman"/>
+          <w:lang w:val="en-US"/>
+        </w:rPr>
+        <w:t xml:space="preserve"> “</w:t>
+      </w:r>
+      <w:proofErr w:type="spellStart"/>
+      <w:r>
+        <w:rPr>
+          <w:rFonts w:ascii="Times New Roman" w:hAnsi="Times New Roman" w:cs="Times New Roman"/>
+          <w:lang w:val="en-US"/>
+        </w:rPr>
+        <w:t>reguler</w:t>
+      </w:r>
+      <w:proofErr w:type="spellEnd"/>
+      <w:r>
+        <w:rPr>
+          <w:rFonts w:ascii="Times New Roman" w:hAnsi="Times New Roman" w:cs="Times New Roman"/>
+          <w:lang w:val="en-US"/>
+        </w:rPr>
+        <w:t>”</w:t>
       </w:r>
     </w:p>
     <w:p>
       <w:pPr>
         <w:jc w:val="both"/>
         <w:rPr>
-          <w:lang w:val="en-US"/>
-        </w:rPr>
-      </w:pPr>
-      <w:r>
-        <w:rPr>
+          <w:rFonts w:ascii="Times New Roman" w:hAnsi="Times New Roman" w:cs="Times New Roman"/>
+          <w:lang w:val="en-US"/>
+        </w:rPr>
+      </w:pPr>
+      <w:r>
+        <w:rPr>
+          <w:rFonts w:ascii="Times New Roman" w:hAnsi="Times New Roman" w:cs="Times New Roman"/>
           <w:noProof/>
           <w:lang w:val="en-US"/>
         </w:rPr>
@@ -1441,7 +2718,7 @@
                     <pic:cNvPicPr/>
                   </pic:nvPicPr>
                   <pic:blipFill>
-                    <a:blip r:embed="rId15">
+                    <a:blip r:embed="rId16">
                       <a:extLst>
                         <a:ext uri="{28A0092B-C50C-407E-A947-70E740481C1C}">
                           <a14:useLocalDpi xmlns:a14="http://schemas.microsoft.com/office/drawing/2010/main" val="0"/>
@@ -1472,6 +2749,7 @@
       <w:pPr>
         <w:jc w:val="both"/>
         <w:rPr>
+          <w:rFonts w:ascii="Times New Roman" w:hAnsi="Times New Roman" w:cs="Times New Roman"/>
           <w:lang w:val="en-US"/>
         </w:rPr>
       </w:pPr>
@@ -1480,20 +2758,55 @@
       <w:pPr>
         <w:jc w:val="center"/>
         <w:rPr>
-          <w:lang w:val="en-US"/>
-        </w:rPr>
-      </w:pPr>
-      <w:r>
-        <w:rPr>
-          <w:lang w:val="en-US"/>
-        </w:rPr>
-        <w:t>Yang ketiga “Spesial”</w:t>
+          <w:rFonts w:ascii="Times New Roman" w:hAnsi="Times New Roman" w:cs="Times New Roman"/>
+          <w:lang w:val="en-US"/>
+        </w:rPr>
+      </w:pPr>
+      <w:r>
+        <w:rPr>
+          <w:rFonts w:ascii="Times New Roman" w:hAnsi="Times New Roman" w:cs="Times New Roman"/>
+          <w:lang w:val="en-US"/>
+        </w:rPr>
+        <w:t xml:space="preserve">Yang </w:t>
+      </w:r>
+      <w:proofErr w:type="spellStart"/>
+      <w:r>
+        <w:rPr>
+          <w:rFonts w:ascii="Times New Roman" w:hAnsi="Times New Roman" w:cs="Times New Roman"/>
+          <w:lang w:val="en-US"/>
+        </w:rPr>
+        <w:t>ketiga</w:t>
+      </w:r>
+      <w:proofErr w:type="spellEnd"/>
+      <w:r>
+        <w:rPr>
+          <w:rFonts w:ascii="Times New Roman" w:hAnsi="Times New Roman" w:cs="Times New Roman"/>
+          <w:lang w:val="en-US"/>
+        </w:rPr>
+        <w:t xml:space="preserve"> “</w:t>
+      </w:r>
+      <w:proofErr w:type="spellStart"/>
+      <w:r>
+        <w:rPr>
+          <w:rFonts w:ascii="Times New Roman" w:hAnsi="Times New Roman" w:cs="Times New Roman"/>
+          <w:lang w:val="en-US"/>
+        </w:rPr>
+        <w:t>Spesial</w:t>
+      </w:r>
+      <w:proofErr w:type="spellEnd"/>
+      <w:r>
+        <w:rPr>
+          <w:rFonts w:ascii="Times New Roman" w:hAnsi="Times New Roman" w:cs="Times New Roman"/>
+          <w:lang w:val="en-US"/>
+        </w:rPr>
+        <w:t>”</w:t>
       </w:r>
     </w:p>
     <w:p>
       <w:pPr>
         <w:jc w:val="center"/>
         <w:rPr>
+          <w:rFonts w:ascii="Times New Roman" w:hAnsi="Times New Roman" w:cs="Times New Roman"/>
           <w:lang w:val="en-US"/>
         </w:rPr>
       </w:pPr>
@@ -1502,11 +2815,13 @@
       <w:pPr>
         <w:jc w:val="center"/>
         <w:rPr>
-          <w:lang w:val="en-US"/>
-        </w:rPr>
-      </w:pPr>
-      <w:r>
-        <w:rPr>
+          <w:rFonts w:ascii="Times New Roman" w:hAnsi="Times New Roman" w:cs="Times New Roman"/>
+          <w:lang w:val="en-US"/>
+        </w:rPr>
+      </w:pPr>
+      <w:r>
+        <w:rPr>
+          <w:rFonts w:ascii="Times New Roman" w:hAnsi="Times New Roman" w:cs="Times New Roman"/>
           <w:noProof/>
           <w:lang w:val="en-US"/>
         </w:rPr>
@@ -1526,7 +2841,7 @@
                     <pic:cNvPicPr/>
                   </pic:nvPicPr>
                   <pic:blipFill>
-                    <a:blip r:embed="rId16">
+                    <a:blip r:embed="rId17">
                       <a:extLst>
                         <a:ext uri="{28A0092B-C50C-407E-A947-70E740481C1C}">
                           <a14:useLocalDpi xmlns:a14="http://schemas.microsoft.com/office/drawing/2010/main" val="0"/>
@@ -1557,53 +2872,447 @@
       <w:pPr>
         <w:jc w:val="center"/>
         <w:rPr>
-          <w:lang w:val="en-US"/>
-        </w:rPr>
-      </w:pPr>
-    </w:p>
-    <w:p>
-      <w:pPr>
-        <w:rPr>
-          <w:lang w:val="en-US"/>
-        </w:rPr>
-      </w:pPr>
-    </w:p>
-    <w:p>
-      <w:pPr>
-        <w:rPr>
-          <w:lang w:val="en-US"/>
-        </w:rPr>
-      </w:pPr>
-    </w:p>
-    <w:p>
-      <w:pPr>
-        <w:rPr>
-          <w:lang w:val="en-US"/>
-        </w:rPr>
-      </w:pPr>
-      <w:r>
-        <w:rPr>
+          <w:rFonts w:ascii="Times New Roman" w:hAnsi="Times New Roman" w:cs="Times New Roman"/>
+          <w:lang w:val="en-US"/>
+        </w:rPr>
+      </w:pPr>
+    </w:p>
+    <w:p>
+      <w:pPr>
+        <w:rPr>
+          <w:rFonts w:ascii="Times New Roman" w:hAnsi="Times New Roman" w:cs="Times New Roman"/>
+          <w:lang w:val="en-US"/>
+        </w:rPr>
+      </w:pPr>
+    </w:p>
+    <w:p>
+      <w:pPr>
+        <w:rPr>
+          <w:rFonts w:ascii="Times New Roman" w:hAnsi="Times New Roman" w:cs="Times New Roman"/>
+          <w:lang w:val="en-US"/>
+        </w:rPr>
+      </w:pPr>
+    </w:p>
+    <w:p>
+      <w:pPr>
+        <w:rPr>
+          <w:rFonts w:ascii="Times New Roman" w:hAnsi="Times New Roman" w:cs="Times New Roman"/>
+          <w:lang w:val="en-US"/>
+        </w:rPr>
+      </w:pPr>
+      <w:proofErr w:type="spellStart"/>
+      <w:r>
+        <w:rPr>
+          <w:rFonts w:ascii="Times New Roman" w:hAnsi="Times New Roman" w:cs="Times New Roman"/>
           <w:lang w:val="en-US"/>
         </w:rPr>
         <w:lastRenderedPageBreak/>
-        <w:t xml:space="preserve">Setelah kita mengisi form paket dan berapa kg jumlah loundry kita , kita bisa klik “tambahkan” maka akan tampil halaman selanjutnya , yang akan memperlihatkan “nama” “paket” “status” “jumlah” dan “waktu pesanan” . </w:t>
-      </w:r>
-    </w:p>
-    <w:p>
-      <w:pPr>
-        <w:rPr>
-          <w:lang w:val="en-US"/>
-        </w:rPr>
-      </w:pPr>
-    </w:p>
-    <w:p>
-      <w:pPr>
-        <w:rPr>
-          <w:lang w:val="en-US"/>
-        </w:rPr>
-      </w:pPr>
-      <w:r>
-        <w:rPr>
+        <w:t>Setelah</w:t>
+      </w:r>
+      <w:proofErr w:type="spellEnd"/>
+      <w:r>
+        <w:rPr>
+          <w:rFonts w:ascii="Times New Roman" w:hAnsi="Times New Roman" w:cs="Times New Roman"/>
+          <w:lang w:val="en-US"/>
+        </w:rPr>
+        <w:t xml:space="preserve"> </w:t>
+      </w:r>
+      <w:proofErr w:type="spellStart"/>
+      <w:r>
+        <w:rPr>
+          <w:rFonts w:ascii="Times New Roman" w:hAnsi="Times New Roman" w:cs="Times New Roman"/>
+          <w:lang w:val="en-US"/>
+        </w:rPr>
+        <w:t>kita</w:t>
+      </w:r>
+      <w:proofErr w:type="spellEnd"/>
+      <w:r>
+        <w:rPr>
+          <w:rFonts w:ascii="Times New Roman" w:hAnsi="Times New Roman" w:cs="Times New Roman"/>
+          <w:lang w:val="en-US"/>
+        </w:rPr>
+        <w:t xml:space="preserve"> </w:t>
+      </w:r>
+      <w:proofErr w:type="spellStart"/>
+      <w:r>
+        <w:rPr>
+          <w:rFonts w:ascii="Times New Roman" w:hAnsi="Times New Roman" w:cs="Times New Roman"/>
+          <w:lang w:val="en-US"/>
+        </w:rPr>
+        <w:t>mengisi</w:t>
+      </w:r>
+      <w:proofErr w:type="spellEnd"/>
+      <w:r>
+        <w:rPr>
+          <w:rFonts w:ascii="Times New Roman" w:hAnsi="Times New Roman" w:cs="Times New Roman"/>
+          <w:lang w:val="en-US"/>
+        </w:rPr>
+        <w:t xml:space="preserve"> form </w:t>
+      </w:r>
+      <w:proofErr w:type="spellStart"/>
+      <w:r>
+        <w:rPr>
+          <w:rFonts w:ascii="Times New Roman" w:hAnsi="Times New Roman" w:cs="Times New Roman"/>
+          <w:lang w:val="en-US"/>
+        </w:rPr>
+        <w:t>paket</w:t>
+      </w:r>
+      <w:proofErr w:type="spellEnd"/>
+      <w:r>
+        <w:rPr>
+          <w:rFonts w:ascii="Times New Roman" w:hAnsi="Times New Roman" w:cs="Times New Roman"/>
+          <w:lang w:val="en-US"/>
+        </w:rPr>
+        <w:t xml:space="preserve"> dan </w:t>
+      </w:r>
+      <w:proofErr w:type="spellStart"/>
+      <w:r>
+        <w:rPr>
+          <w:rFonts w:ascii="Times New Roman" w:hAnsi="Times New Roman" w:cs="Times New Roman"/>
+          <w:lang w:val="en-US"/>
+        </w:rPr>
+        <w:t>berapa</w:t>
+      </w:r>
+      <w:proofErr w:type="spellEnd"/>
+      <w:r>
+        <w:rPr>
+          <w:rFonts w:ascii="Times New Roman" w:hAnsi="Times New Roman" w:cs="Times New Roman"/>
+          <w:lang w:val="en-US"/>
+        </w:rPr>
+        <w:t xml:space="preserve"> kg </w:t>
+      </w:r>
+      <w:proofErr w:type="spellStart"/>
+      <w:r>
+        <w:rPr>
+          <w:rFonts w:ascii="Times New Roman" w:hAnsi="Times New Roman" w:cs="Times New Roman"/>
+          <w:lang w:val="en-US"/>
+        </w:rPr>
+        <w:t>jumlah</w:t>
+      </w:r>
+      <w:proofErr w:type="spellEnd"/>
+      <w:r>
+        <w:rPr>
+          <w:rFonts w:ascii="Times New Roman" w:hAnsi="Times New Roman" w:cs="Times New Roman"/>
+          <w:lang w:val="en-US"/>
+        </w:rPr>
+        <w:t xml:space="preserve"> </w:t>
+      </w:r>
+      <w:proofErr w:type="spellStart"/>
+      <w:r>
+        <w:rPr>
+          <w:rFonts w:ascii="Times New Roman" w:hAnsi="Times New Roman" w:cs="Times New Roman"/>
+          <w:lang w:val="en-US"/>
+        </w:rPr>
+        <w:t>loundry</w:t>
+      </w:r>
+      <w:proofErr w:type="spellEnd"/>
+      <w:r>
+        <w:rPr>
+          <w:rFonts w:ascii="Times New Roman" w:hAnsi="Times New Roman" w:cs="Times New Roman"/>
+          <w:lang w:val="en-US"/>
+        </w:rPr>
+        <w:t xml:space="preserve"> </w:t>
+      </w:r>
+      <w:proofErr w:type="spellStart"/>
+      <w:proofErr w:type="gramStart"/>
+      <w:r>
+        <w:rPr>
+          <w:rFonts w:ascii="Times New Roman" w:hAnsi="Times New Roman" w:cs="Times New Roman"/>
+          <w:lang w:val="en-US"/>
+        </w:rPr>
+        <w:t>kita</w:t>
+      </w:r>
+      <w:proofErr w:type="spellEnd"/>
+      <w:r>
+        <w:rPr>
+          <w:rFonts w:ascii="Times New Roman" w:hAnsi="Times New Roman" w:cs="Times New Roman"/>
+          <w:lang w:val="en-US"/>
+        </w:rPr>
+        <w:t xml:space="preserve"> ,</w:t>
+      </w:r>
+      <w:proofErr w:type="gramEnd"/>
+      <w:r>
+        <w:rPr>
+          <w:rFonts w:ascii="Times New Roman" w:hAnsi="Times New Roman" w:cs="Times New Roman"/>
+          <w:lang w:val="en-US"/>
+        </w:rPr>
+        <w:t xml:space="preserve"> </w:t>
+      </w:r>
+      <w:proofErr w:type="spellStart"/>
+      <w:r>
+        <w:rPr>
+          <w:rFonts w:ascii="Times New Roman" w:hAnsi="Times New Roman" w:cs="Times New Roman"/>
+          <w:lang w:val="en-US"/>
+        </w:rPr>
+        <w:t>kita</w:t>
+      </w:r>
+      <w:proofErr w:type="spellEnd"/>
+      <w:r>
+        <w:rPr>
+          <w:rFonts w:ascii="Times New Roman" w:hAnsi="Times New Roman" w:cs="Times New Roman"/>
+          <w:lang w:val="en-US"/>
+        </w:rPr>
+        <w:t xml:space="preserve"> </w:t>
+      </w:r>
+      <w:proofErr w:type="spellStart"/>
+      <w:r>
+        <w:rPr>
+          <w:rFonts w:ascii="Times New Roman" w:hAnsi="Times New Roman" w:cs="Times New Roman"/>
+          <w:lang w:val="en-US"/>
+        </w:rPr>
+        <w:t>bisa</w:t>
+      </w:r>
+      <w:proofErr w:type="spellEnd"/>
+      <w:r>
+        <w:rPr>
+          <w:rFonts w:ascii="Times New Roman" w:hAnsi="Times New Roman" w:cs="Times New Roman"/>
+          <w:lang w:val="en-US"/>
+        </w:rPr>
+        <w:t xml:space="preserve"> </w:t>
+      </w:r>
+      <w:proofErr w:type="spellStart"/>
+      <w:r>
+        <w:rPr>
+          <w:rFonts w:ascii="Times New Roman" w:hAnsi="Times New Roman" w:cs="Times New Roman"/>
+          <w:lang w:val="en-US"/>
+        </w:rPr>
+        <w:t>klik</w:t>
+      </w:r>
+      <w:proofErr w:type="spellEnd"/>
+      <w:r>
+        <w:rPr>
+          <w:rFonts w:ascii="Times New Roman" w:hAnsi="Times New Roman" w:cs="Times New Roman"/>
+          <w:lang w:val="en-US"/>
+        </w:rPr>
+        <w:t xml:space="preserve"> “</w:t>
+      </w:r>
+      <w:proofErr w:type="spellStart"/>
+      <w:r>
+        <w:rPr>
+          <w:rFonts w:ascii="Times New Roman" w:hAnsi="Times New Roman" w:cs="Times New Roman"/>
+          <w:lang w:val="en-US"/>
+        </w:rPr>
+        <w:t>tambahkan</w:t>
+      </w:r>
+      <w:proofErr w:type="spellEnd"/>
+      <w:r>
+        <w:rPr>
+          <w:rFonts w:ascii="Times New Roman" w:hAnsi="Times New Roman" w:cs="Times New Roman"/>
+          <w:lang w:val="en-US"/>
+        </w:rPr>
+        <w:t xml:space="preserve">” </w:t>
+      </w:r>
+      <w:proofErr w:type="spellStart"/>
+      <w:r>
+        <w:rPr>
+          <w:rFonts w:ascii="Times New Roman" w:hAnsi="Times New Roman" w:cs="Times New Roman"/>
+          <w:lang w:val="en-US"/>
+        </w:rPr>
+        <w:t>maka</w:t>
+      </w:r>
+      <w:proofErr w:type="spellEnd"/>
+      <w:r>
+        <w:rPr>
+          <w:rFonts w:ascii="Times New Roman" w:hAnsi="Times New Roman" w:cs="Times New Roman"/>
+          <w:lang w:val="en-US"/>
+        </w:rPr>
+        <w:t xml:space="preserve"> </w:t>
+      </w:r>
+      <w:proofErr w:type="spellStart"/>
+      <w:r>
+        <w:rPr>
+          <w:rFonts w:ascii="Times New Roman" w:hAnsi="Times New Roman" w:cs="Times New Roman"/>
+          <w:lang w:val="en-US"/>
+        </w:rPr>
+        <w:t>akan</w:t>
+      </w:r>
+      <w:proofErr w:type="spellEnd"/>
+      <w:r>
+        <w:rPr>
+          <w:rFonts w:ascii="Times New Roman" w:hAnsi="Times New Roman" w:cs="Times New Roman"/>
+          <w:lang w:val="en-US"/>
+        </w:rPr>
+        <w:t xml:space="preserve"> </w:t>
+      </w:r>
+      <w:proofErr w:type="spellStart"/>
+      <w:r>
+        <w:rPr>
+          <w:rFonts w:ascii="Times New Roman" w:hAnsi="Times New Roman" w:cs="Times New Roman"/>
+          <w:lang w:val="en-US"/>
+        </w:rPr>
+        <w:t>tampil</w:t>
+      </w:r>
+      <w:proofErr w:type="spellEnd"/>
+      <w:r>
+        <w:rPr>
+          <w:rFonts w:ascii="Times New Roman" w:hAnsi="Times New Roman" w:cs="Times New Roman"/>
+          <w:lang w:val="en-US"/>
+        </w:rPr>
+        <w:t xml:space="preserve"> </w:t>
+      </w:r>
+      <w:proofErr w:type="spellStart"/>
+      <w:r>
+        <w:rPr>
+          <w:rFonts w:ascii="Times New Roman" w:hAnsi="Times New Roman" w:cs="Times New Roman"/>
+          <w:lang w:val="en-US"/>
+        </w:rPr>
+        <w:t>halaman</w:t>
+      </w:r>
+      <w:proofErr w:type="spellEnd"/>
+      <w:r>
+        <w:rPr>
+          <w:rFonts w:ascii="Times New Roman" w:hAnsi="Times New Roman" w:cs="Times New Roman"/>
+          <w:lang w:val="en-US"/>
+        </w:rPr>
+        <w:t xml:space="preserve"> </w:t>
+      </w:r>
+      <w:proofErr w:type="spellStart"/>
+      <w:r>
+        <w:rPr>
+          <w:rFonts w:ascii="Times New Roman" w:hAnsi="Times New Roman" w:cs="Times New Roman"/>
+          <w:lang w:val="en-US"/>
+        </w:rPr>
+        <w:t>selanjutnya</w:t>
+      </w:r>
+      <w:proofErr w:type="spellEnd"/>
+      <w:r>
+        <w:rPr>
+          <w:rFonts w:ascii="Times New Roman" w:hAnsi="Times New Roman" w:cs="Times New Roman"/>
+          <w:lang w:val="en-US"/>
+        </w:rPr>
+        <w:t xml:space="preserve"> , yang </w:t>
+      </w:r>
+      <w:proofErr w:type="spellStart"/>
+      <w:r>
+        <w:rPr>
+          <w:rFonts w:ascii="Times New Roman" w:hAnsi="Times New Roman" w:cs="Times New Roman"/>
+          <w:lang w:val="en-US"/>
+        </w:rPr>
+        <w:t>akan</w:t>
+      </w:r>
+      <w:proofErr w:type="spellEnd"/>
+      <w:r>
+        <w:rPr>
+          <w:rFonts w:ascii="Times New Roman" w:hAnsi="Times New Roman" w:cs="Times New Roman"/>
+          <w:lang w:val="en-US"/>
+        </w:rPr>
+        <w:t xml:space="preserve"> </w:t>
+      </w:r>
+      <w:proofErr w:type="spellStart"/>
+      <w:r>
+        <w:rPr>
+          <w:rFonts w:ascii="Times New Roman" w:hAnsi="Times New Roman" w:cs="Times New Roman"/>
+          <w:lang w:val="en-US"/>
+        </w:rPr>
+        <w:t>memperlihatkan</w:t>
+      </w:r>
+      <w:proofErr w:type="spellEnd"/>
+      <w:r>
+        <w:rPr>
+          <w:rFonts w:ascii="Times New Roman" w:hAnsi="Times New Roman" w:cs="Times New Roman"/>
+          <w:lang w:val="en-US"/>
+        </w:rPr>
+        <w:t xml:space="preserve"> “</w:t>
+      </w:r>
+      <w:proofErr w:type="spellStart"/>
+      <w:r>
+        <w:rPr>
+          <w:rFonts w:ascii="Times New Roman" w:hAnsi="Times New Roman" w:cs="Times New Roman"/>
+          <w:lang w:val="en-US"/>
+        </w:rPr>
+        <w:t>nama</w:t>
+      </w:r>
+      <w:proofErr w:type="spellEnd"/>
+      <w:r>
+        <w:rPr>
+          <w:rFonts w:ascii="Times New Roman" w:hAnsi="Times New Roman" w:cs="Times New Roman"/>
+          <w:lang w:val="en-US"/>
+        </w:rPr>
+        <w:t>” “</w:t>
+      </w:r>
+      <w:proofErr w:type="spellStart"/>
+      <w:r>
+        <w:rPr>
+          <w:rFonts w:ascii="Times New Roman" w:hAnsi="Times New Roman" w:cs="Times New Roman"/>
+          <w:lang w:val="en-US"/>
+        </w:rPr>
+        <w:t>paket</w:t>
+      </w:r>
+      <w:proofErr w:type="spellEnd"/>
+      <w:r>
+        <w:rPr>
+          <w:rFonts w:ascii="Times New Roman" w:hAnsi="Times New Roman" w:cs="Times New Roman"/>
+          <w:lang w:val="en-US"/>
+        </w:rPr>
+        <w:t>” “status” “</w:t>
+      </w:r>
+      <w:proofErr w:type="spellStart"/>
+      <w:r>
+        <w:rPr>
+          <w:rFonts w:ascii="Times New Roman" w:hAnsi="Times New Roman" w:cs="Times New Roman"/>
+          <w:lang w:val="en-US"/>
+        </w:rPr>
+        <w:t>jumlah</w:t>
+      </w:r>
+      <w:proofErr w:type="spellEnd"/>
+      <w:r>
+        <w:rPr>
+          <w:rFonts w:ascii="Times New Roman" w:hAnsi="Times New Roman" w:cs="Times New Roman"/>
+          <w:lang w:val="en-US"/>
+        </w:rPr>
+        <w:t>” dan “</w:t>
+      </w:r>
+      <w:proofErr w:type="spellStart"/>
+      <w:r>
+        <w:rPr>
+          <w:rFonts w:ascii="Times New Roman" w:hAnsi="Times New Roman" w:cs="Times New Roman"/>
+          <w:lang w:val="en-US"/>
+        </w:rPr>
+        <w:t>waktu</w:t>
+      </w:r>
+      <w:proofErr w:type="spellEnd"/>
+      <w:r>
+        <w:rPr>
+          <w:rFonts w:ascii="Times New Roman" w:hAnsi="Times New Roman" w:cs="Times New Roman"/>
+          <w:lang w:val="en-US"/>
+        </w:rPr>
+        <w:t xml:space="preserve"> </w:t>
+      </w:r>
+      <w:proofErr w:type="spellStart"/>
+      <w:r>
+        <w:rPr>
+          <w:rFonts w:ascii="Times New Roman" w:hAnsi="Times New Roman" w:cs="Times New Roman"/>
+          <w:lang w:val="en-US"/>
+        </w:rPr>
+        <w:t>pesanan</w:t>
+      </w:r>
+      <w:proofErr w:type="spellEnd"/>
+      <w:r>
+        <w:rPr>
+          <w:rFonts w:ascii="Times New Roman" w:hAnsi="Times New Roman" w:cs="Times New Roman"/>
+          <w:lang w:val="en-US"/>
+        </w:rPr>
+        <w:t xml:space="preserve">” . </w:t>
+      </w:r>
+    </w:p>
+    <w:p>
+      <w:pPr>
+        <w:rPr>
+          <w:rFonts w:ascii="Times New Roman" w:hAnsi="Times New Roman" w:cs="Times New Roman"/>
+          <w:lang w:val="en-US"/>
+        </w:rPr>
+      </w:pPr>
+    </w:p>
+    <w:p>
+      <w:pPr>
+        <w:rPr>
+          <w:rFonts w:ascii="Times New Roman" w:hAnsi="Times New Roman" w:cs="Times New Roman"/>
+          <w:lang w:val="en-US"/>
+        </w:rPr>
+      </w:pPr>
+      <w:r>
+        <w:rPr>
+          <w:rFonts w:ascii="Times New Roman" w:hAnsi="Times New Roman" w:cs="Times New Roman"/>
           <w:noProof/>
           <w:lang w:val="en-US"/>
         </w:rPr>
@@ -1623,7 +3332,7 @@
                     <pic:cNvPicPr/>
                   </pic:nvPicPr>
                   <pic:blipFill>
-                    <a:blip r:embed="rId17">
+                    <a:blip r:embed="rId18">
                       <a:extLst>
                         <a:ext uri="{28A0092B-C50C-407E-A947-70E740481C1C}">
                           <a14:useLocalDpi xmlns:a14="http://schemas.microsoft.com/office/drawing/2010/main" val="0"/>
@@ -1653,145 +3362,188 @@
     <w:p>
       <w:pPr>
         <w:rPr>
-          <w:lang w:val="en-US"/>
-        </w:rPr>
-      </w:pPr>
-    </w:p>
-    <w:p>
-      <w:pPr>
-        <w:rPr>
-          <w:lang w:val="en-US"/>
-        </w:rPr>
-      </w:pPr>
-    </w:p>
-    <w:p>
-      <w:pPr>
-        <w:rPr>
-          <w:lang w:val="en-US"/>
-        </w:rPr>
-      </w:pPr>
-    </w:p>
-    <w:p>
-      <w:pPr>
-        <w:rPr>
-          <w:lang w:val="en-US"/>
-        </w:rPr>
-      </w:pPr>
-    </w:p>
-    <w:p>
-      <w:pPr>
-        <w:rPr>
-          <w:lang w:val="en-US"/>
-        </w:rPr>
-      </w:pPr>
-    </w:p>
-    <w:p>
-      <w:pPr>
-        <w:rPr>
-          <w:lang w:val="en-US"/>
-        </w:rPr>
-      </w:pPr>
-    </w:p>
-    <w:p>
-      <w:pPr>
-        <w:rPr>
-          <w:lang w:val="en-US"/>
-        </w:rPr>
-      </w:pPr>
-    </w:p>
-    <w:p>
-      <w:pPr>
-        <w:rPr>
-          <w:lang w:val="en-US"/>
-        </w:rPr>
-      </w:pPr>
-    </w:p>
-    <w:p>
-      <w:pPr>
-        <w:rPr>
-          <w:lang w:val="en-US"/>
-        </w:rPr>
-      </w:pPr>
-    </w:p>
-    <w:p>
-      <w:pPr>
-        <w:rPr>
-          <w:lang w:val="en-US"/>
-        </w:rPr>
-      </w:pPr>
-    </w:p>
-    <w:p>
-      <w:pPr>
-        <w:rPr>
-          <w:lang w:val="en-US"/>
-        </w:rPr>
-      </w:pPr>
-    </w:p>
-    <w:p>
-      <w:pPr>
-        <w:rPr>
-          <w:lang w:val="en-US"/>
-        </w:rPr>
-      </w:pPr>
-    </w:p>
-    <w:p>
-      <w:pPr>
-        <w:rPr>
-          <w:lang w:val="en-US"/>
-        </w:rPr>
-      </w:pPr>
-    </w:p>
-    <w:p>
-      <w:pPr>
-        <w:rPr>
-          <w:lang w:val="en-US"/>
-        </w:rPr>
-      </w:pPr>
-    </w:p>
-    <w:p>
-      <w:pPr>
-        <w:rPr>
-          <w:lang w:val="en-US"/>
-        </w:rPr>
-      </w:pPr>
-    </w:p>
-    <w:p>
-      <w:pPr>
-        <w:rPr>
-          <w:lang w:val="en-US"/>
-        </w:rPr>
-      </w:pPr>
-    </w:p>
-    <w:p>
-      <w:pPr>
-        <w:rPr>
-          <w:lang w:val="en-US"/>
-        </w:rPr>
-      </w:pPr>
-    </w:p>
-    <w:p>
-      <w:pPr>
-        <w:rPr>
-          <w:lang w:val="en-US"/>
-        </w:rPr>
-      </w:pPr>
-    </w:p>
-    <w:p>
-      <w:pPr>
-        <w:rPr>
-          <w:lang w:val="en-US"/>
-        </w:rPr>
-      </w:pPr>
-    </w:p>
-    <w:p>
-      <w:pPr>
-        <w:rPr>
-          <w:rFonts w:ascii="Times New Roman" w:hAnsi="Times New Roman" w:cs="Times New Roman"/>
-          <w:b/>
-          <w:bCs/>
+          <w:rFonts w:ascii="Times New Roman" w:hAnsi="Times New Roman" w:cs="Times New Roman"/>
+          <w:lang w:val="en-US"/>
+        </w:rPr>
+      </w:pPr>
+    </w:p>
+    <w:p>
+      <w:pPr>
+        <w:rPr>
+          <w:rFonts w:ascii="Times New Roman" w:hAnsi="Times New Roman" w:cs="Times New Roman"/>
+          <w:lang w:val="en-US"/>
+        </w:rPr>
+      </w:pPr>
+    </w:p>
+    <w:p>
+      <w:pPr>
+        <w:rPr>
+          <w:rFonts w:ascii="Times New Roman" w:hAnsi="Times New Roman" w:cs="Times New Roman"/>
+          <w:lang w:val="en-US"/>
+        </w:rPr>
+      </w:pPr>
+    </w:p>
+    <w:p>
+      <w:pPr>
+        <w:rPr>
+          <w:rFonts w:ascii="Times New Roman" w:hAnsi="Times New Roman" w:cs="Times New Roman"/>
+          <w:lang w:val="en-US"/>
+        </w:rPr>
+      </w:pPr>
+    </w:p>
+    <w:p>
+      <w:pPr>
+        <w:rPr>
+          <w:rFonts w:ascii="Times New Roman" w:hAnsi="Times New Roman" w:cs="Times New Roman"/>
+          <w:lang w:val="en-US"/>
+        </w:rPr>
+      </w:pPr>
+    </w:p>
+    <w:p>
+      <w:pPr>
+        <w:rPr>
+          <w:rFonts w:ascii="Times New Roman" w:hAnsi="Times New Roman" w:cs="Times New Roman"/>
+          <w:lang w:val="en-US"/>
+        </w:rPr>
+      </w:pPr>
+    </w:p>
+    <w:p>
+      <w:pPr>
+        <w:rPr>
+          <w:rFonts w:ascii="Times New Roman" w:hAnsi="Times New Roman" w:cs="Times New Roman"/>
+          <w:lang w:val="en-US"/>
+        </w:rPr>
+      </w:pPr>
+    </w:p>
+    <w:p>
+      <w:pPr>
+        <w:rPr>
+          <w:rFonts w:ascii="Times New Roman" w:hAnsi="Times New Roman" w:cs="Times New Roman"/>
+          <w:lang w:val="en-US"/>
+        </w:rPr>
+      </w:pPr>
+    </w:p>
+    <w:p>
+      <w:pPr>
+        <w:rPr>
+          <w:rFonts w:ascii="Times New Roman" w:hAnsi="Times New Roman" w:cs="Times New Roman"/>
+          <w:lang w:val="en-US"/>
+        </w:rPr>
+      </w:pPr>
+    </w:p>
+    <w:p>
+      <w:pPr>
+        <w:rPr>
+          <w:rFonts w:ascii="Times New Roman" w:hAnsi="Times New Roman" w:cs="Times New Roman"/>
+          <w:lang w:val="en-US"/>
+        </w:rPr>
+      </w:pPr>
+    </w:p>
+    <w:p>
+      <w:pPr>
+        <w:rPr>
+          <w:rFonts w:ascii="Times New Roman" w:hAnsi="Times New Roman" w:cs="Times New Roman"/>
+          <w:lang w:val="en-US"/>
+        </w:rPr>
+      </w:pPr>
+    </w:p>
+    <w:p>
+      <w:pPr>
+        <w:rPr>
+          <w:rFonts w:ascii="Times New Roman" w:hAnsi="Times New Roman" w:cs="Times New Roman"/>
+          <w:lang w:val="en-US"/>
+        </w:rPr>
+      </w:pPr>
+    </w:p>
+    <w:p>
+      <w:pPr>
+        <w:rPr>
+          <w:rFonts w:ascii="Times New Roman" w:hAnsi="Times New Roman" w:cs="Times New Roman"/>
+          <w:lang w:val="en-US"/>
+        </w:rPr>
+      </w:pPr>
+    </w:p>
+    <w:p>
+      <w:pPr>
+        <w:rPr>
+          <w:rFonts w:ascii="Times New Roman" w:hAnsi="Times New Roman" w:cs="Times New Roman"/>
+          <w:lang w:val="en-US"/>
+        </w:rPr>
+      </w:pPr>
+    </w:p>
+    <w:p>
+      <w:pPr>
+        <w:rPr>
+          <w:rFonts w:ascii="Times New Roman" w:hAnsi="Times New Roman" w:cs="Times New Roman"/>
+          <w:lang w:val="en-US"/>
+        </w:rPr>
+      </w:pPr>
+    </w:p>
+    <w:p>
+      <w:pPr>
+        <w:rPr>
+          <w:rFonts w:ascii="Times New Roman" w:hAnsi="Times New Roman" w:cs="Times New Roman"/>
+          <w:lang w:val="en-US"/>
+        </w:rPr>
+      </w:pPr>
+    </w:p>
+    <w:p>
+      <w:pPr>
+        <w:rPr>
+          <w:rFonts w:ascii="Times New Roman" w:hAnsi="Times New Roman" w:cs="Times New Roman"/>
+          <w:lang w:val="en-US"/>
+        </w:rPr>
+      </w:pPr>
+    </w:p>
+    <w:p>
+      <w:pPr>
+        <w:rPr>
+          <w:rFonts w:ascii="Times New Roman" w:hAnsi="Times New Roman" w:cs="Times New Roman"/>
+          <w:lang w:val="en-US"/>
+        </w:rPr>
+      </w:pPr>
+    </w:p>
+    <w:p>
+      <w:pPr>
+        <w:rPr>
+          <w:rFonts w:ascii="Times New Roman" w:hAnsi="Times New Roman" w:cs="Times New Roman"/>
+          <w:lang w:val="en-US"/>
+        </w:rPr>
+      </w:pPr>
+    </w:p>
+    <w:p>
+      <w:pPr>
+        <w:pStyle w:val="Heading2"/>
+        <w:rPr>
+          <w:rFonts w:ascii="Times New Roman" w:hAnsi="Times New Roman" w:cs="Times New Roman"/>
+          <w:lang w:val="sv-SE"/>
+        </w:rPr>
+      </w:pPr>
+      <w:bookmarkStart w:id="4" w:name="_Toc140591764"/>
+      <w:r>
+        <w:rPr>
+          <w:rFonts w:ascii="Times New Roman" w:hAnsi="Times New Roman" w:cs="Times New Roman"/>
+          <w:lang w:val="sv-SE"/>
+        </w:rPr>
+        <w:t>Tata cara edit dan delete pesanan pada user</w:t>
+      </w:r>
+      <w:bookmarkEnd w:id="4"/>
+    </w:p>
+    <w:p>
+      <w:pPr>
+        <w:rPr>
+          <w:rFonts w:ascii="Times New Roman" w:hAnsi="Times New Roman" w:cs="Times New Roman"/>
+          <w:lang w:val="sv-SE"/>
+        </w:rPr>
+      </w:pPr>
+    </w:p>
+    <w:p>
+      <w:pPr>
+        <w:rPr>
+          <w:rFonts w:ascii="Times New Roman" w:hAnsi="Times New Roman" w:cs="Times New Roman"/>
           <w:color w:val="000000" w:themeColor="text1"/>
-          <w:sz w:val="28"/>
-          <w:szCs w:val="28"/>
+          <w:sz w:val="24"/>
+          <w:szCs w:val="24"/>
           <w:lang w:val="sv-SE"/>
           <w14:shadow w14:blurRad="38100" w14:dist="19050" w14:dir="2700000" w14:sx="100000" w14:sy="100000" w14:kx="0" w14:ky="0" w14:algn="tl">
             <w14:schemeClr w14:val="dk1">
@@ -1811,8 +3563,8 @@
           <w:b/>
           <w:bCs/>
           <w:color w:val="000000" w:themeColor="text1"/>
-          <w:sz w:val="28"/>
-          <w:szCs w:val="28"/>
+          <w:sz w:val="24"/>
+          <w:szCs w:val="24"/>
           <w:lang w:val="sv-SE"/>
           <w14:shadow w14:blurRad="38100" w14:dist="19050" w14:dir="2700000" w14:sx="100000" w14:sy="100000" w14:kx="0" w14:ky="0" w14:algn="tl">
             <w14:schemeClr w14:val="dk1">
@@ -1826,11 +3578,9 @@
           </w14:textOutline>
         </w:rPr>
         <w:lastRenderedPageBreak/>
-        <w:t>Tata cara edit dan delete pesanan pada user</w:t>
-      </w:r>
-    </w:p>
-    <w:p>
-      <w:pPr>
+        <w:tab/>
+      </w:r>
+      <w:r>
         <w:rPr>
           <w:rFonts w:ascii="Times New Roman" w:hAnsi="Times New Roman" w:cs="Times New Roman"/>
           <w:color w:val="000000" w:themeColor="text1"/>
@@ -1848,12 +3598,13 @@
             <w14:round/>
           </w14:textOutline>
         </w:rPr>
-      </w:pPr>
-      <w:r>
-        <w:rPr>
-          <w:rFonts w:ascii="Times New Roman" w:hAnsi="Times New Roman" w:cs="Times New Roman"/>
-          <w:b/>
-          <w:bCs/>
+        <w:t>1. Pada tampilan pesanan ada fitur edit , jika ingin mengedit , klik edit maka akan tampil ke halaman berikutnya.</w:t>
+      </w:r>
+    </w:p>
+    <w:p>
+      <w:pPr>
+        <w:rPr>
+          <w:rFonts w:ascii="Times New Roman" w:hAnsi="Times New Roman" w:cs="Times New Roman"/>
           <w:color w:val="000000" w:themeColor="text1"/>
           <w:sz w:val="24"/>
           <w:szCs w:val="24"/>
@@ -1869,51 +3620,10 @@
             <w14:round/>
           </w14:textOutline>
         </w:rPr>
-        <w:tab/>
-      </w:r>
-      <w:r>
-        <w:rPr>
-          <w:rFonts w:ascii="Times New Roman" w:hAnsi="Times New Roman" w:cs="Times New Roman"/>
-          <w:color w:val="000000" w:themeColor="text1"/>
-          <w:sz w:val="24"/>
-          <w:szCs w:val="24"/>
-          <w:lang w:val="sv-SE"/>
-          <w14:shadow w14:blurRad="38100" w14:dist="19050" w14:dir="2700000" w14:sx="100000" w14:sy="100000" w14:kx="0" w14:ky="0" w14:algn="tl">
-            <w14:schemeClr w14:val="dk1">
-              <w14:alpha w14:val="60000"/>
-            </w14:schemeClr>
-          </w14:shadow>
-          <w14:textOutline w14:w="0" w14:cap="flat" w14:cmpd="sng" w14:algn="ctr">
-            <w14:noFill/>
-            <w14:prstDash w14:val="solid"/>
-            <w14:round/>
-          </w14:textOutline>
-        </w:rPr>
-        <w:t>1. Pada tampilan pesanan ada fitur edit , jika ingin mengedit , klik edit maka akan tampil ke halaman berikutnya.</w:t>
-      </w:r>
-    </w:p>
-    <w:p>
-      <w:pPr>
-        <w:rPr>
-          <w:rFonts w:ascii="Times New Roman" w:hAnsi="Times New Roman" w:cs="Times New Roman"/>
-          <w:color w:val="000000" w:themeColor="text1"/>
-          <w:sz w:val="24"/>
-          <w:szCs w:val="24"/>
-          <w:lang w:val="sv-SE"/>
-          <w14:shadow w14:blurRad="38100" w14:dist="19050" w14:dir="2700000" w14:sx="100000" w14:sy="100000" w14:kx="0" w14:ky="0" w14:algn="tl">
-            <w14:schemeClr w14:val="dk1">
-              <w14:alpha w14:val="60000"/>
-            </w14:schemeClr>
-          </w14:shadow>
-          <w14:textOutline w14:w="0" w14:cap="flat" w14:cmpd="sng" w14:algn="ctr">
-            <w14:noFill/>
-            <w14:prstDash w14:val="solid"/>
-            <w14:round/>
-          </w14:textOutline>
-        </w:rPr>
-      </w:pPr>
-      <w:r>
-        <w:rPr>
+      </w:pPr>
+      <w:r>
+        <w:rPr>
+          <w:rFonts w:ascii="Times New Roman" w:hAnsi="Times New Roman" w:cs="Times New Roman"/>
           <w:noProof/>
         </w:rPr>
         <w:drawing>
@@ -1932,7 +3642,7 @@
                     <pic:cNvPicPr/>
                   </pic:nvPicPr>
                   <pic:blipFill>
-                    <a:blip r:embed="rId18"/>
+                    <a:blip r:embed="rId19"/>
                     <a:stretch>
                       <a:fillRect/>
                     </a:stretch>
@@ -1998,11 +3708,13 @@
     <w:p>
       <w:pPr>
         <w:rPr>
-          <w:lang w:val="en-US"/>
-        </w:rPr>
-      </w:pPr>
-      <w:r>
-        <w:rPr>
+          <w:rFonts w:ascii="Times New Roman" w:hAnsi="Times New Roman" w:cs="Times New Roman"/>
+          <w:lang w:val="en-US"/>
+        </w:rPr>
+      </w:pPr>
+      <w:r>
+        <w:rPr>
+          <w:rFonts w:ascii="Times New Roman" w:hAnsi="Times New Roman" w:cs="Times New Roman"/>
           <w:lang w:val="en-US"/>
         </w:rPr>
         <w:tab/>
@@ -2011,69 +3723,79 @@
     <w:p>
       <w:pPr>
         <w:rPr>
-          <w:lang w:val="en-US"/>
-        </w:rPr>
-      </w:pPr>
-    </w:p>
-    <w:p>
-      <w:pPr>
-        <w:rPr>
-          <w:lang w:val="en-US"/>
-        </w:rPr>
-      </w:pPr>
-    </w:p>
-    <w:p>
-      <w:pPr>
-        <w:rPr>
-          <w:lang w:val="en-US"/>
-        </w:rPr>
-      </w:pPr>
-    </w:p>
-    <w:p>
-      <w:pPr>
-        <w:rPr>
-          <w:lang w:val="en-US"/>
-        </w:rPr>
-      </w:pPr>
-    </w:p>
-    <w:p>
-      <w:pPr>
-        <w:rPr>
-          <w:lang w:val="en-US"/>
-        </w:rPr>
-      </w:pPr>
-    </w:p>
-    <w:p>
-      <w:pPr>
-        <w:rPr>
-          <w:lang w:val="en-US"/>
-        </w:rPr>
-      </w:pPr>
-    </w:p>
-    <w:p>
-      <w:pPr>
-        <w:rPr>
-          <w:lang w:val="en-US"/>
-        </w:rPr>
-      </w:pPr>
-    </w:p>
-    <w:p>
-      <w:pPr>
-        <w:rPr>
-          <w:lang w:val="en-US"/>
-        </w:rPr>
-      </w:pPr>
-    </w:p>
-    <w:p>
-      <w:pPr>
-        <w:rPr>
-          <w:lang w:val="en-US"/>
-        </w:rPr>
-      </w:pPr>
-    </w:p>
-    <w:p>
-      <w:pPr>
-        <w:rPr>
+          <w:rFonts w:ascii="Times New Roman" w:hAnsi="Times New Roman" w:cs="Times New Roman"/>
+          <w:lang w:val="en-US"/>
+        </w:rPr>
+      </w:pPr>
+    </w:p>
+    <w:p>
+      <w:pPr>
+        <w:rPr>
+          <w:rFonts w:ascii="Times New Roman" w:hAnsi="Times New Roman" w:cs="Times New Roman"/>
+          <w:lang w:val="en-US"/>
+        </w:rPr>
+      </w:pPr>
+    </w:p>
+    <w:p>
+      <w:pPr>
+        <w:rPr>
+          <w:rFonts w:ascii="Times New Roman" w:hAnsi="Times New Roman" w:cs="Times New Roman"/>
+          <w:lang w:val="en-US"/>
+        </w:rPr>
+      </w:pPr>
+    </w:p>
+    <w:p>
+      <w:pPr>
+        <w:rPr>
+          <w:rFonts w:ascii="Times New Roman" w:hAnsi="Times New Roman" w:cs="Times New Roman"/>
+          <w:lang w:val="en-US"/>
+        </w:rPr>
+      </w:pPr>
+    </w:p>
+    <w:p>
+      <w:pPr>
+        <w:rPr>
+          <w:rFonts w:ascii="Times New Roman" w:hAnsi="Times New Roman" w:cs="Times New Roman"/>
+          <w:lang w:val="en-US"/>
+        </w:rPr>
+      </w:pPr>
+    </w:p>
+    <w:p>
+      <w:pPr>
+        <w:rPr>
+          <w:rFonts w:ascii="Times New Roman" w:hAnsi="Times New Roman" w:cs="Times New Roman"/>
+          <w:lang w:val="en-US"/>
+        </w:rPr>
+      </w:pPr>
+    </w:p>
+    <w:p>
+      <w:pPr>
+        <w:rPr>
+          <w:rFonts w:ascii="Times New Roman" w:hAnsi="Times New Roman" w:cs="Times New Roman"/>
+          <w:lang w:val="en-US"/>
+        </w:rPr>
+      </w:pPr>
+    </w:p>
+    <w:p>
+      <w:pPr>
+        <w:rPr>
+          <w:rFonts w:ascii="Times New Roman" w:hAnsi="Times New Roman" w:cs="Times New Roman"/>
+          <w:lang w:val="en-US"/>
+        </w:rPr>
+      </w:pPr>
+    </w:p>
+    <w:p>
+      <w:pPr>
+        <w:rPr>
+          <w:rFonts w:ascii="Times New Roman" w:hAnsi="Times New Roman" w:cs="Times New Roman"/>
+          <w:lang w:val="en-US"/>
+        </w:rPr>
+      </w:pPr>
+    </w:p>
+    <w:p>
+      <w:pPr>
+        <w:rPr>
+          <w:rFonts w:ascii="Times New Roman" w:hAnsi="Times New Roman" w:cs="Times New Roman"/>
           <w:lang w:val="en-US"/>
         </w:rPr>
       </w:pPr>
@@ -2082,17 +3804,20 @@
       <w:pPr>
         <w:jc w:val="center"/>
         <w:rPr>
-          <w:lang w:val="sv-SE"/>
-        </w:rPr>
-      </w:pPr>
-      <w:r>
-        <w:rPr>
+          <w:rFonts w:ascii="Times New Roman" w:hAnsi="Times New Roman" w:cs="Times New Roman"/>
+          <w:lang w:val="sv-SE"/>
+        </w:rPr>
+      </w:pPr>
+      <w:r>
+        <w:rPr>
+          <w:rFonts w:ascii="Times New Roman" w:hAnsi="Times New Roman" w:cs="Times New Roman"/>
           <w:lang w:val="sv-SE"/>
         </w:rPr>
         <w:t>2.</w:t>
       </w:r>
       <w:r>
         <w:rPr>
+          <w:rFonts w:ascii="Times New Roman" w:hAnsi="Times New Roman" w:cs="Times New Roman"/>
           <w:lang w:val="sv-SE"/>
         </w:rPr>
         <w:t>Pada gambar di atas kita bisa mengedit nama,jumlah,dan paket yang sebelumnya kita isi yang awalnya seperti di atas , menjadi seperti gambar di bawah .</w:t>
@@ -2127,7 +3852,7 @@
                     <pic:cNvPicPr/>
                   </pic:nvPicPr>
                   <pic:blipFill>
-                    <a:blip r:embed="rId19">
+                    <a:blip r:embed="rId20">
                       <a:extLst>
                         <a:ext uri="{28A0092B-C50C-407E-A947-70E740481C1C}">
                           <a14:useLocalDpi xmlns:a14="http://schemas.microsoft.com/office/drawing/2010/main" val="0"/>
@@ -2190,23 +3915,27 @@
       <w:pPr>
         <w:jc w:val="center"/>
         <w:rPr>
-          <w:lang w:val="sv-SE"/>
-        </w:rPr>
-      </w:pPr>
-      <w:r>
-        <w:rPr>
+          <w:rFonts w:ascii="Times New Roman" w:hAnsi="Times New Roman" w:cs="Times New Roman"/>
+          <w:lang w:val="sv-SE"/>
+        </w:rPr>
+      </w:pPr>
+      <w:r>
+        <w:rPr>
+          <w:rFonts w:ascii="Times New Roman" w:hAnsi="Times New Roman" w:cs="Times New Roman"/>
           <w:lang w:val="sv-SE"/>
         </w:rPr>
         <w:t>3.</w:t>
       </w:r>
       <w:r>
         <w:rPr>
+          <w:rFonts w:ascii="Times New Roman" w:hAnsi="Times New Roman" w:cs="Times New Roman"/>
           <w:lang w:val="sv-SE"/>
         </w:rPr>
         <w:t>Setelah itu user bisa klik ubah , maka data akan terubah</w:t>
       </w:r>
       <w:r>
         <w:rPr>
+          <w:rFonts w:ascii="Times New Roman" w:hAnsi="Times New Roman" w:cs="Times New Roman"/>
           <w:lang w:val="sv-SE"/>
         </w:rPr>
         <w:t xml:space="preserve"> seperti gambar dibawah .</w:t>
@@ -2241,7 +3970,7 @@
                     <pic:cNvPicPr/>
                   </pic:nvPicPr>
                   <pic:blipFill>
-                    <a:blip r:embed="rId20">
+                    <a:blip r:embed="rId21">
                       <a:extLst>
                         <a:ext uri="{28A0092B-C50C-407E-A947-70E740481C1C}">
                           <a14:useLocalDpi xmlns:a14="http://schemas.microsoft.com/office/drawing/2010/main" val="0"/>
@@ -2271,74 +4000,28 @@
     <w:p>
       <w:pPr>
         <w:rPr>
-          <w:lang w:val="en-US"/>
-        </w:rPr>
-      </w:pPr>
-    </w:p>
-    <w:p>
-      <w:pPr>
-        <w:rPr>
-          <w:lang w:val="en-US"/>
-        </w:rPr>
-      </w:pPr>
-    </w:p>
-    <w:p>
-      <w:pPr>
-        <w:rPr>
-          <w:lang w:val="en-US"/>
-        </w:rPr>
-      </w:pPr>
-    </w:p>
-    <w:p>
-      <w:pPr>
-        <w:jc w:val="center"/>
-        <w:rPr>
-          <w:rFonts w:ascii="Times New Roman" w:hAnsi="Times New Roman" w:cs="Times New Roman"/>
-          <w:lang w:val="en-US"/>
-        </w:rPr>
-      </w:pPr>
-    </w:p>
-    <w:p>
-      <w:pPr>
-        <w:jc w:val="center"/>
-        <w:rPr>
-          <w:rFonts w:ascii="Times New Roman" w:hAnsi="Times New Roman" w:cs="Times New Roman"/>
-          <w:lang w:val="en-US"/>
-        </w:rPr>
-      </w:pPr>
-    </w:p>
-    <w:p>
-      <w:pPr>
-        <w:jc w:val="center"/>
-        <w:rPr>
-          <w:rFonts w:ascii="Times New Roman" w:hAnsi="Times New Roman" w:cs="Times New Roman"/>
-          <w:lang w:val="en-US"/>
-        </w:rPr>
-      </w:pPr>
-    </w:p>
-    <w:p>
-      <w:pPr>
-        <w:jc w:val="center"/>
-        <w:rPr>
-          <w:rFonts w:ascii="Times New Roman" w:hAnsi="Times New Roman" w:cs="Times New Roman"/>
-          <w:b/>
-          <w:bCs/>
-          <w:sz w:val="28"/>
-          <w:szCs w:val="28"/>
-          <w:lang w:val="sv-SE"/>
-        </w:rPr>
-      </w:pPr>
-      <w:r>
-        <w:rPr>
-          <w:rFonts w:ascii="Times New Roman" w:hAnsi="Times New Roman" w:cs="Times New Roman"/>
-          <w:b/>
-          <w:bCs/>
-          <w:sz w:val="28"/>
-          <w:szCs w:val="28"/>
+          <w:rFonts w:ascii="Times New Roman" w:hAnsi="Times New Roman" w:cs="Times New Roman"/>
+          <w:lang w:val="en-US"/>
+        </w:rPr>
+      </w:pPr>
+    </w:p>
+    <w:p>
+      <w:pPr>
+        <w:pStyle w:val="Heading2"/>
+        <w:rPr>
+          <w:rFonts w:ascii="Times New Roman" w:hAnsi="Times New Roman" w:cs="Times New Roman"/>
+          <w:lang w:val="sv-SE"/>
+        </w:rPr>
+      </w:pPr>
+      <w:bookmarkStart w:id="5" w:name="_Toc140591765"/>
+      <w:r>
+        <w:rPr>
+          <w:rFonts w:ascii="Times New Roman" w:hAnsi="Times New Roman" w:cs="Times New Roman"/>
           <w:lang w:val="sv-SE"/>
         </w:rPr>
         <w:t>Tata cara delete pesanan pada user</w:t>
       </w:r>
+      <w:bookmarkEnd w:id="5"/>
     </w:p>
     <w:p>
       <w:pPr>
@@ -2376,6 +4059,7 @@
           <w:noProof/>
           <w:lang w:val="en-US"/>
         </w:rPr>
+        <w:lastRenderedPageBreak/>
         <w:drawing>
           <wp:inline distT="0" distB="0" distL="0" distR="0" wp14:anchorId="0330D767" wp14:editId="5F7FDB7A">
             <wp:extent cx="5731510" cy="1563370"/>
@@ -2392,7 +4076,7 @@
                     <pic:cNvPicPr/>
                   </pic:nvPicPr>
                   <pic:blipFill>
-                    <a:blip r:embed="rId21">
+                    <a:blip r:embed="rId22">
                       <a:extLst>
                         <a:ext uri="{28A0092B-C50C-407E-A947-70E740481C1C}">
                           <a14:useLocalDpi xmlns:a14="http://schemas.microsoft.com/office/drawing/2010/main" val="0"/>
@@ -2517,7 +4201,7 @@
                     <pic:cNvPicPr/>
                   </pic:nvPicPr>
                   <pic:blipFill>
-                    <a:blip r:embed="rId22">
+                    <a:blip r:embed="rId23">
                       <a:extLst>
                         <a:ext uri="{28A0092B-C50C-407E-A947-70E740481C1C}">
                           <a14:useLocalDpi xmlns:a14="http://schemas.microsoft.com/office/drawing/2010/main" val="0"/>
@@ -2626,27 +4310,21 @@
     </w:p>
     <w:p>
       <w:pPr>
-        <w:jc w:val="center"/>
-        <w:rPr>
-          <w:rFonts w:ascii="Times New Roman" w:hAnsi="Times New Roman" w:cs="Times New Roman"/>
-          <w:b/>
-          <w:bCs/>
-          <w:sz w:val="28"/>
-          <w:szCs w:val="28"/>
-          <w:lang w:val="sv-SE"/>
-        </w:rPr>
-      </w:pPr>
-      <w:r>
-        <w:rPr>
-          <w:rFonts w:ascii="Times New Roman" w:hAnsi="Times New Roman" w:cs="Times New Roman"/>
-          <w:b/>
-          <w:bCs/>
-          <w:sz w:val="28"/>
-          <w:szCs w:val="28"/>
+        <w:pStyle w:val="Heading2"/>
+        <w:rPr>
+          <w:rFonts w:ascii="Times New Roman" w:hAnsi="Times New Roman" w:cs="Times New Roman"/>
+          <w:lang w:val="sv-SE"/>
+        </w:rPr>
+      </w:pPr>
+      <w:bookmarkStart w:id="6" w:name="_Toc140591766"/>
+      <w:r>
+        <w:rPr>
+          <w:rFonts w:ascii="Times New Roman" w:hAnsi="Times New Roman" w:cs="Times New Roman"/>
           <w:lang w:val="sv-SE"/>
         </w:rPr>
         <w:t>Tata cara logout pada user</w:t>
       </w:r>
+      <w:bookmarkEnd w:id="6"/>
     </w:p>
     <w:p>
       <w:pPr>
@@ -2696,6 +4374,7 @@
           <w:szCs w:val="24"/>
           <w:lang w:val="en-US"/>
         </w:rPr>
+        <w:lastRenderedPageBreak/>
         <w:drawing>
           <wp:inline distT="0" distB="0" distL="0" distR="0" wp14:anchorId="323698E7" wp14:editId="3300CA0F">
             <wp:extent cx="5731510" cy="2667635"/>
@@ -2712,7 +4391,7 @@
                     <pic:cNvPicPr/>
                   </pic:nvPicPr>
                   <pic:blipFill>
-                    <a:blip r:embed="rId23">
+                    <a:blip r:embed="rId24">
                       <a:extLst>
                         <a:ext uri="{28A0092B-C50C-407E-A947-70E740481C1C}">
                           <a14:useLocalDpi xmlns:a14="http://schemas.microsoft.com/office/drawing/2010/main" val="0"/>
@@ -2740,6 +4419,7 @@
       </w:r>
     </w:p>
     <w:sectPr>
+      <w:footerReference w:type="default" r:id="rId25"/>
       <w:pgSz w:w="11906" w:h="16838"/>
       <w:pgMar w:top="1440" w:right="1440" w:bottom="1440" w:left="1440" w:header="708" w:footer="708" w:gutter="0"/>
       <w:pgNumType w:start="0"/>
@@ -2774,6 +4454,55 @@
     </w:p>
   </w:endnote>
 </w:endnotes>
+</file>
+
+<file path=word/footer1.xml><?xml version="1.0" encoding="utf-8"?>
+<w:ftr xmlns:wpc="http://schemas.microsoft.com/office/word/2010/wordprocessingCanvas" xmlns:cx="http://schemas.microsoft.com/office/drawing/2014/chartex" xmlns:cx1="http://schemas.microsoft.com/office/drawing/2015/9/8/chartex" xmlns:cx2="http://schemas.microsoft.com/office/drawing/2015/10/21/chartex" xmlns:cx3="http://schemas.microsoft.com/office/drawing/2016/5/9/chartex" xmlns:cx4="http://schemas.microsoft.com/office/drawing/2016/5/10/chartex" xmlns:cx5="http://schemas.microsoft.com/office/drawing/2016/5/11/chartex" xmlns:cx6="http://schemas.microsoft.com/office/drawing/2016/5/12/chartex" xmlns:cx7="http://schemas.microsoft.com/office/drawing/2016/5/13/chartex" xmlns:cx8="http://schemas.microsoft.com/office/drawing/2016/5/14/chartex" xmlns:mc="http://schemas.openxmlformats.org/markup-compatibility/2006" xmlns:aink="http://schemas.microsoft.com/office/drawing/2016/ink" xmlns:am3d="http://schemas.microsoft.com/office/drawing/2017/model3d" xmlns:o="urn:schemas-microsoft-com:office:office" xmlns:oel="http://schemas.microsoft.com/office/2019/extlst" xmlns:r="http://schemas.openxmlformats.org/officeDocument/2006/relationships" xmlns:m="http://schemas.openxmlformats.org/officeDocument/2006/math" xmlns:v="urn:schemas-microsoft-com:vml" xmlns:wp14="http://schemas.microsoft.com/office/word/2010/wordprocessingDrawing" xmlns:wp="http://schemas.openxmlformats.org/drawingml/2006/wordprocessingDrawing" xmlns:w10="urn:schemas-microsoft-com:office:word" xmlns:w="http://schemas.openxmlformats.org/wordprocessingml/2006/main" xmlns:w14="http://schemas.microsoft.com/office/word/2010/wordml" xmlns:w15="http://schemas.microsoft.com/office/word/2012/wordml" xmlns:w16cex="http://schemas.microsoft.com/office/word/2018/wordml/cex" xmlns:w16cid="http://schemas.microsoft.com/office/word/2016/wordml/cid" xmlns:w16="http://schemas.microsoft.com/office/word/2018/wordml" xmlns:w16sdtdh="http://schemas.microsoft.com/office/word/2020/wordml/sdtdatahash" xmlns:w16se="http://schemas.microsoft.com/office/word/2015/wordml/symex" xmlns:wpg="http://schemas.microsoft.com/office/word/2010/wordprocessingGroup" xmlns:wpi="http://schemas.microsoft.com/office/word/2010/wordprocessingInk" xmlns:wne="http://schemas.microsoft.com/office/word/2006/wordml" xmlns:wps="http://schemas.microsoft.com/office/word/2010/wordprocessingShape" mc:Ignorable="w14 w15 w16se w16cid w16 w16cex w16sdtdh wp14">
+  <w:p>
+    <w:pPr>
+      <w:pStyle w:val="Footer"/>
+      <w:jc w:val="center"/>
+      <w:rPr>
+        <w:caps/>
+      </w:rPr>
+    </w:pPr>
+    <w:r>
+      <w:rPr>
+        <w:caps/>
+      </w:rPr>
+      <w:fldChar w:fldCharType="begin"/>
+    </w:r>
+    <w:r>
+      <w:rPr>
+        <w:caps/>
+      </w:rPr>
+      <w:instrText>PAGE   \* MERGEFORMAT</w:instrText>
+    </w:r>
+    <w:r>
+      <w:rPr>
+        <w:caps/>
+      </w:rPr>
+      <w:fldChar w:fldCharType="separate"/>
+    </w:r>
+    <w:r>
+      <w:rPr>
+        <w:caps/>
+      </w:rPr>
+      <w:t>2</w:t>
+    </w:r>
+    <w:r>
+      <w:rPr>
+        <w:caps/>
+      </w:rPr>
+      <w:fldChar w:fldCharType="end"/>
+    </w:r>
+  </w:p>
+  <w:p>
+    <w:pPr>
+      <w:pStyle w:val="Footer"/>
+    </w:pPr>
+  </w:p>
+</w:ftr>
 </file>
 
 <file path=word/footnotes.xml><?xml version="1.0" encoding="utf-8"?>
@@ -3225,6 +4954,49 @@
       <w:lang w:val="id-ID" w:eastAsia="en-US"/>
     </w:rPr>
   </w:style>
+  <w:style w:type="paragraph" w:styleId="Heading1">
+    <w:name w:val="heading 1"/>
+    <w:basedOn w:val="Normal"/>
+    <w:next w:val="Normal"/>
+    <w:link w:val="Heading1Char"/>
+    <w:uiPriority w:val="9"/>
+    <w:qFormat/>
+    <w:rsid w:val="007454B8"/>
+    <w:pPr>
+      <w:keepNext/>
+      <w:keepLines/>
+      <w:spacing w:before="240" w:after="0"/>
+      <w:outlineLvl w:val="0"/>
+    </w:pPr>
+    <w:rPr>
+      <w:rFonts w:asciiTheme="majorHAnsi" w:eastAsiaTheme="majorEastAsia" w:hAnsiTheme="majorHAnsi" w:cstheme="majorBidi"/>
+      <w:color w:val="2F5496" w:themeColor="accent1" w:themeShade="BF"/>
+      <w:sz w:val="32"/>
+      <w:szCs w:val="32"/>
+    </w:rPr>
+  </w:style>
+  <w:style w:type="paragraph" w:styleId="Heading2">
+    <w:name w:val="heading 2"/>
+    <w:basedOn w:val="Normal"/>
+    <w:next w:val="Normal"/>
+    <w:link w:val="Heading2Char"/>
+    <w:uiPriority w:val="9"/>
+    <w:unhideWhenUsed/>
+    <w:qFormat/>
+    <w:rsid w:val="00075F38"/>
+    <w:pPr>
+      <w:keepNext/>
+      <w:keepLines/>
+      <w:spacing w:before="40" w:after="0"/>
+      <w:outlineLvl w:val="1"/>
+    </w:pPr>
+    <w:rPr>
+      <w:rFonts w:asciiTheme="majorHAnsi" w:eastAsiaTheme="majorEastAsia" w:hAnsiTheme="majorHAnsi" w:cstheme="majorBidi"/>
+      <w:b/>
+      <w:sz w:val="26"/>
+      <w:szCs w:val="26"/>
+    </w:rPr>
+  </w:style>
   <w:style w:type="character" w:default="1" w:styleId="DefaultParagraphFont">
     <w:name w:val="Default Paragraph Font"/>
     <w:uiPriority w:val="1"/>
@@ -3276,6 +5048,127 @@
       <w:sz w:val="22"/>
       <w:szCs w:val="22"/>
       <w:lang w:val="en-US" w:eastAsia="en-US"/>
+    </w:rPr>
+  </w:style>
+  <w:style w:type="character" w:customStyle="1" w:styleId="Heading2Char">
+    <w:name w:val="Heading 2 Char"/>
+    <w:basedOn w:val="DefaultParagraphFont"/>
+    <w:link w:val="Heading2"/>
+    <w:uiPriority w:val="9"/>
+    <w:rsid w:val="00075F38"/>
+    <w:rPr>
+      <w:rFonts w:asciiTheme="majorHAnsi" w:eastAsiaTheme="majorEastAsia" w:hAnsiTheme="majorHAnsi" w:cstheme="majorBidi"/>
+      <w:b/>
+      <w:sz w:val="26"/>
+      <w:szCs w:val="26"/>
+      <w:lang w:val="id-ID" w:eastAsia="en-US"/>
+    </w:rPr>
+  </w:style>
+  <w:style w:type="character" w:customStyle="1" w:styleId="Heading1Char">
+    <w:name w:val="Heading 1 Char"/>
+    <w:basedOn w:val="DefaultParagraphFont"/>
+    <w:link w:val="Heading1"/>
+    <w:uiPriority w:val="9"/>
+    <w:rsid w:val="007454B8"/>
+    <w:rPr>
+      <w:rFonts w:asciiTheme="majorHAnsi" w:eastAsiaTheme="majorEastAsia" w:hAnsiTheme="majorHAnsi" w:cstheme="majorBidi"/>
+      <w:color w:val="2F5496" w:themeColor="accent1" w:themeShade="BF"/>
+      <w:sz w:val="32"/>
+      <w:szCs w:val="32"/>
+      <w:lang w:val="id-ID" w:eastAsia="en-US"/>
+    </w:rPr>
+  </w:style>
+  <w:style w:type="paragraph" w:styleId="TOCHeading">
+    <w:name w:val="TOC Heading"/>
+    <w:basedOn w:val="Heading1"/>
+    <w:next w:val="Normal"/>
+    <w:uiPriority w:val="39"/>
+    <w:unhideWhenUsed/>
+    <w:qFormat/>
+    <w:rsid w:val="007454B8"/>
+    <w:pPr>
+      <w:outlineLvl w:val="9"/>
+    </w:pPr>
+    <w:rPr>
+      <w:lang w:eastAsia="id-ID"/>
+    </w:rPr>
+  </w:style>
+  <w:style w:type="paragraph" w:styleId="TOC2">
+    <w:name w:val="toc 2"/>
+    <w:basedOn w:val="Normal"/>
+    <w:next w:val="Normal"/>
+    <w:autoRedefine/>
+    <w:uiPriority w:val="39"/>
+    <w:unhideWhenUsed/>
+    <w:rsid w:val="007454B8"/>
+    <w:pPr>
+      <w:spacing w:after="100"/>
+      <w:ind w:left="220"/>
+    </w:pPr>
+  </w:style>
+  <w:style w:type="character" w:styleId="Hyperlink">
+    <w:name w:val="Hyperlink"/>
+    <w:basedOn w:val="DefaultParagraphFont"/>
+    <w:uiPriority w:val="99"/>
+    <w:unhideWhenUsed/>
+    <w:rsid w:val="007454B8"/>
+    <w:rPr>
+      <w:color w:val="0563C1" w:themeColor="hyperlink"/>
+      <w:u w:val="single"/>
+    </w:rPr>
+  </w:style>
+  <w:style w:type="paragraph" w:styleId="Header">
+    <w:name w:val="header"/>
+    <w:basedOn w:val="Normal"/>
+    <w:link w:val="HeaderChar"/>
+    <w:uiPriority w:val="99"/>
+    <w:unhideWhenUsed/>
+    <w:rsid w:val="007454B8"/>
+    <w:pPr>
+      <w:tabs>
+        <w:tab w:val="center" w:pos="4513"/>
+        <w:tab w:val="right" w:pos="9026"/>
+      </w:tabs>
+      <w:spacing w:after="0" w:line="240" w:lineRule="auto"/>
+    </w:pPr>
+  </w:style>
+  <w:style w:type="character" w:customStyle="1" w:styleId="HeaderChar">
+    <w:name w:val="Header Char"/>
+    <w:basedOn w:val="DefaultParagraphFont"/>
+    <w:link w:val="Header"/>
+    <w:uiPriority w:val="99"/>
+    <w:rsid w:val="007454B8"/>
+    <w:rPr>
+      <w:sz w:val="22"/>
+      <w:szCs w:val="22"/>
+      <w:lang w:val="id-ID" w:eastAsia="en-US"/>
+    </w:rPr>
+  </w:style>
+  <w:style w:type="paragraph" w:styleId="Footer">
+    <w:name w:val="footer"/>
+    <w:basedOn w:val="Normal"/>
+    <w:link w:val="FooterChar"/>
+    <w:uiPriority w:val="99"/>
+    <w:unhideWhenUsed/>
+    <w:rsid w:val="007454B8"/>
+    <w:pPr>
+      <w:tabs>
+        <w:tab w:val="center" w:pos="4513"/>
+        <w:tab w:val="right" w:pos="9026"/>
+      </w:tabs>
+      <w:spacing w:after="0" w:line="240" w:lineRule="auto"/>
+    </w:pPr>
+  </w:style>
+  <w:style w:type="character" w:customStyle="1" w:styleId="FooterChar">
+    <w:name w:val="Footer Char"/>
+    <w:basedOn w:val="DefaultParagraphFont"/>
+    <w:link w:val="Footer"/>
+    <w:uiPriority w:val="99"/>
+    <w:rsid w:val="007454B8"/>
+    <w:rPr>
+      <w:sz w:val="22"/>
+      <w:szCs w:val="22"/>
+      <w:lang w:val="id-ID" w:eastAsia="en-US"/>
     </w:rPr>
   </w:style>
 </w:styles>
@@ -3535,4 +5428,16 @@
   <a:objectDefaults/>
   <a:extraClrSchemeLst/>
 </a:theme>
+</file>
+
+<file path=customXml/item1.xml><?xml version="1.0" encoding="utf-8"?>
+<b:Sources xmlns:b="http://schemas.openxmlformats.org/officeDocument/2006/bibliography" xmlns="http://schemas.openxmlformats.org/officeDocument/2006/bibliography" SelectedStyle="\IEEE2006OfficeOnline.xsl" StyleName="IEEE" Version="2006"/>
+</file>
+
+<file path=customXml/itemProps1.xml><?xml version="1.0" encoding="utf-8"?>
+<ds:datastoreItem xmlns:ds="http://schemas.openxmlformats.org/officeDocument/2006/customXml" ds:itemID="{D094EC70-2250-4F88-9DB9-FA7CBE0DC56B}">
+  <ds:schemaRefs>
+    <ds:schemaRef ds:uri="http://schemas.openxmlformats.org/officeDocument/2006/bibliography"/>
+  </ds:schemaRefs>
+</ds:datastoreItem>
 </file>
</xml_diff>